<commit_message>
updated transformation details, tags became TBD
</commit_message>
<xml_diff>
--- a/TOSCA To CloudShell transformation.docx
+++ b/TOSCA To CloudShell transformation.docx
@@ -218,25 +218,7 @@
           <w:szCs w:val="23"/>
           <w:highlight w:val="yellow"/>
         </w:rPr>
-        <w:t>Details</w:t>
-      </w:r>
-      <w:r>
-        <w:rPr>
-          <w:color w:val="000000"/>
-          <w:sz w:val="23"/>
-          <w:szCs w:val="23"/>
-          <w:highlight w:val="yellow"/>
-        </w:rPr>
-        <w:t>.</w:t>
-      </w:r>
-      <w:r>
-        <w:rPr>
-          <w:color w:val="000000"/>
-          <w:sz w:val="23"/>
-          <w:szCs w:val="23"/>
-          <w:highlight w:val="yellow"/>
-        </w:rPr>
-        <w:t>Name</w:t>
+        <w:t>Details.Name</w:t>
       </w:r>
       <w:proofErr w:type="spellEnd"/>
       <w:r>
@@ -281,25 +263,7 @@
           <w:szCs w:val="23"/>
           <w:highlight w:val="yellow"/>
         </w:rPr>
-        <w:t>// Details.</w:t>
-      </w:r>
-      <w:r>
-        <w:rPr>
-          <w:color w:val="000000"/>
-          <w:sz w:val="23"/>
-          <w:szCs w:val="23"/>
-          <w:highlight w:val="yellow"/>
-        </w:rPr>
-        <w:t xml:space="preserve"> </w:t>
-      </w:r>
-      <w:r>
-        <w:rPr>
-          <w:color w:val="000000"/>
-          <w:sz w:val="23"/>
-          <w:szCs w:val="23"/>
-          <w:highlight w:val="yellow"/>
-        </w:rPr>
-        <w:t>Author</w:t>
+        <w:t>// Details. Author</w:t>
       </w:r>
       <w:r>
         <w:rPr>
@@ -706,16 +670,7 @@
           <w:szCs w:val="23"/>
           <w:highlight w:val="yellow"/>
         </w:rPr>
-        <w:t>Details.</w:t>
-      </w:r>
-      <w:r>
-        <w:rPr>
-          <w:color w:val="000000"/>
-          <w:sz w:val="23"/>
-          <w:szCs w:val="23"/>
-          <w:highlight w:val="yellow"/>
-        </w:rPr>
-        <w:t>Name</w:t>
+        <w:t>Details.Name</w:t>
       </w:r>
       <w:proofErr w:type="spellEnd"/>
       <w:r>
@@ -885,22 +840,7 @@
           <w:szCs w:val="23"/>
         </w:rPr>
         <w:br/>
-      </w:r>
-      <w:r>
-        <w:rPr>
-          <w:color w:val="000000"/>
-          <w:sz w:val="23"/>
-          <w:szCs w:val="23"/>
-        </w:rPr>
-        <w:t xml:space="preserve">    </w:t>
-      </w:r>
-      <w:r>
-        <w:rPr>
-          <w:color w:val="000000"/>
-          <w:sz w:val="23"/>
-          <w:szCs w:val="23"/>
-        </w:rPr>
-        <w:t xml:space="preserve">  </w:t>
+        <w:t xml:space="preserve">      </w:t>
       </w:r>
       <w:r>
         <w:rPr>
@@ -927,22 +867,7 @@
           <w:szCs w:val="23"/>
         </w:rPr>
         <w:br/>
-      </w:r>
-      <w:r>
-        <w:rPr>
-          <w:color w:val="000000"/>
-          <w:sz w:val="23"/>
-          <w:szCs w:val="23"/>
-        </w:rPr>
-        <w:t xml:space="preserve">    </w:t>
-      </w:r>
-      <w:r>
-        <w:rPr>
-          <w:color w:val="000000"/>
-          <w:sz w:val="23"/>
-          <w:szCs w:val="23"/>
-        </w:rPr>
-        <w:t xml:space="preserve">  </w:t>
+        <w:t xml:space="preserve">      </w:t>
       </w:r>
       <w:r>
         <w:rPr>
@@ -969,22 +894,7 @@
           <w:szCs w:val="23"/>
         </w:rPr>
         <w:br/>
-      </w:r>
-      <w:r>
-        <w:rPr>
-          <w:color w:val="000000"/>
-          <w:sz w:val="23"/>
-          <w:szCs w:val="23"/>
-        </w:rPr>
-        <w:t xml:space="preserve">    </w:t>
-      </w:r>
-      <w:r>
-        <w:rPr>
-          <w:color w:val="000000"/>
-          <w:sz w:val="23"/>
-          <w:szCs w:val="23"/>
-        </w:rPr>
-        <w:t xml:space="preserve">  </w:t>
+        <w:t xml:space="preserve">      </w:t>
       </w:r>
       <w:r>
         <w:rPr>
@@ -1081,22 +991,7 @@
           <w:szCs w:val="23"/>
         </w:rPr>
         <w:br/>
-      </w:r>
-      <w:r>
-        <w:rPr>
-          <w:color w:val="000000"/>
-          <w:sz w:val="23"/>
-          <w:szCs w:val="23"/>
-        </w:rPr>
-        <w:t xml:space="preserve">    </w:t>
-      </w:r>
-      <w:r>
-        <w:rPr>
-          <w:color w:val="000000"/>
-          <w:sz w:val="23"/>
-          <w:szCs w:val="23"/>
-        </w:rPr>
-        <w:t xml:space="preserve">  </w:t>
+        <w:t xml:space="preserve">      </w:t>
       </w:r>
       <w:r>
         <w:rPr>
@@ -1123,22 +1018,7 @@
           <w:szCs w:val="23"/>
         </w:rPr>
         <w:br/>
-      </w:r>
-      <w:r>
-        <w:rPr>
-          <w:color w:val="000000"/>
-          <w:sz w:val="23"/>
-          <w:szCs w:val="23"/>
-        </w:rPr>
-        <w:t xml:space="preserve">    </w:t>
-      </w:r>
-      <w:r>
-        <w:rPr>
-          <w:color w:val="000000"/>
-          <w:sz w:val="23"/>
-          <w:szCs w:val="23"/>
-        </w:rPr>
-        <w:t xml:space="preserve">  </w:t>
+        <w:t xml:space="preserve">      </w:t>
       </w:r>
       <w:r>
         <w:rPr>
@@ -1165,23 +1045,7 @@
           <w:szCs w:val="23"/>
         </w:rPr>
         <w:br/>
-        <w:t xml:space="preserve">    </w:t>
-      </w:r>
-      <w:r>
-        <w:rPr>
-          <w:color w:val="000000"/>
-          <w:sz w:val="23"/>
-          <w:szCs w:val="23"/>
-        </w:rPr>
-        <w:t xml:space="preserve">    </w:t>
-      </w:r>
-      <w:r>
-        <w:rPr>
-          <w:color w:val="000000"/>
-          <w:sz w:val="23"/>
-          <w:szCs w:val="23"/>
-        </w:rPr>
-        <w:t xml:space="preserve">- </w:t>
+        <w:t xml:space="preserve">        - </w:t>
       </w:r>
       <w:proofErr w:type="spellStart"/>
       <w:r>
@@ -1441,9 +1305,27 @@
       <w:proofErr w:type="spellEnd"/>
     </w:p>
     <w:p/>
+    <w:p/>
     <w:p>
-      <w:bookmarkStart w:id="0" w:name="_GoBack"/>
-      <w:bookmarkEnd w:id="0"/>
+      <w:pPr>
+        <w:pStyle w:val="HTMLPreformatted"/>
+        <w:shd w:val="clear" w:color="auto" w:fill="FFFFFF"/>
+        <w:rPr>
+          <w:color w:val="000000"/>
+          <w:sz w:val="23"/>
+          <w:szCs w:val="23"/>
+          <w:highlight w:val="yellow"/>
+        </w:rPr>
+      </w:pPr>
+      <w:r>
+        <w:rPr>
+          <w:color w:val="000000"/>
+          <w:sz w:val="23"/>
+          <w:szCs w:val="23"/>
+          <w:highlight w:val="yellow"/>
+        </w:rPr>
+        <w:t xml:space="preserve">#1 </w:t>
+      </w:r>
     </w:p>
     <w:p>
       <w:pPr>
@@ -1453,17 +1335,16 @@
           <w:color w:val="000000"/>
           <w:sz w:val="23"/>
           <w:szCs w:val="23"/>
+        </w:rPr>
+      </w:pPr>
+      <w:r>
+        <w:rPr>
+          <w:color w:val="000000"/>
+          <w:sz w:val="23"/>
+          <w:szCs w:val="23"/>
           <w:highlight w:val="yellow"/>
         </w:rPr>
-      </w:pPr>
-      <w:r>
-        <w:rPr>
-          <w:color w:val="000000"/>
-          <w:sz w:val="23"/>
-          <w:szCs w:val="23"/>
-          <w:highlight w:val="yellow"/>
-        </w:rPr>
-        <w:t xml:space="preserve">#1 </w:t>
+        <w:t>Property Translation to CloudShell attributes</w:t>
       </w:r>
     </w:p>
     <w:p>
@@ -1476,6 +1357,17 @@
           <w:szCs w:val="23"/>
         </w:rPr>
       </w:pPr>
+    </w:p>
+    <w:p>
+      <w:pPr>
+        <w:pStyle w:val="HTMLPreformatted"/>
+        <w:shd w:val="clear" w:color="auto" w:fill="FFFFFF"/>
+        <w:rPr>
+          <w:color w:val="000000"/>
+          <w:sz w:val="23"/>
+          <w:szCs w:val="23"/>
+        </w:rPr>
+      </w:pPr>
       <w:r>
         <w:rPr>
           <w:color w:val="000000"/>
@@ -1483,7 +1375,7 @@
           <w:szCs w:val="23"/>
           <w:highlight w:val="yellow"/>
         </w:rPr>
-        <w:t xml:space="preserve">Property </w:t>
+        <w:t>Attributes Bank</w:t>
       </w:r>
       <w:r>
         <w:rPr>
@@ -1492,7 +1384,1635 @@
           <w:szCs w:val="23"/>
           <w:highlight w:val="yellow"/>
         </w:rPr>
-        <w:t>Translation to CloudShell attributes</w:t>
+        <w:t xml:space="preserve"> </w:t>
+      </w:r>
+      <w:proofErr w:type="gramStart"/>
+      <w:r>
+        <w:rPr>
+          <w:color w:val="000000"/>
+          <w:sz w:val="23"/>
+          <w:szCs w:val="23"/>
+          <w:highlight w:val="yellow"/>
+        </w:rPr>
+        <w:t>For</w:t>
+      </w:r>
+      <w:proofErr w:type="gramEnd"/>
+      <w:r>
+        <w:rPr>
+          <w:color w:val="000000"/>
+          <w:sz w:val="23"/>
+          <w:szCs w:val="23"/>
+          <w:highlight w:val="yellow"/>
+        </w:rPr>
+        <w:t xml:space="preserve"> Models</w:t>
+      </w:r>
+    </w:p>
+    <w:tbl>
+      <w:tblPr>
+        <w:tblStyle w:val="TableGrid"/>
+        <w:tblW w:w="0" w:type="auto"/>
+        <w:tblLook w:val="04A0" w:firstRow="1" w:lastRow="0" w:firstColumn="1" w:lastColumn="0" w:noHBand="0" w:noVBand="1"/>
+      </w:tblPr>
+      <w:tblGrid>
+        <w:gridCol w:w="4675"/>
+        <w:gridCol w:w="4675"/>
+      </w:tblGrid>
+      <w:tr>
+        <w:tc>
+          <w:tcPr>
+            <w:tcW w:w="4675" w:type="dxa"/>
+          </w:tcPr>
+          <w:p>
+            <w:pPr>
+              <w:pStyle w:val="HTMLPreformatted"/>
+              <w:rPr>
+                <w:color w:val="000000"/>
+                <w:sz w:val="23"/>
+                <w:szCs w:val="23"/>
+              </w:rPr>
+            </w:pPr>
+            <w:r>
+              <w:rPr>
+                <w:color w:val="000000"/>
+                <w:sz w:val="23"/>
+                <w:szCs w:val="23"/>
+              </w:rPr>
+              <w:t>JSON</w:t>
+            </w:r>
+          </w:p>
+          <w:p>
+            <w:pPr>
+              <w:pStyle w:val="HTMLPreformatted"/>
+              <w:shd w:val="clear" w:color="auto" w:fill="FFFFFF"/>
+              <w:rPr>
+                <w:color w:val="000000"/>
+                <w:sz w:val="18"/>
+                <w:szCs w:val="18"/>
+              </w:rPr>
+            </w:pPr>
+            <w:r>
+              <w:rPr>
+                <w:color w:val="000000"/>
+                <w:sz w:val="18"/>
+                <w:szCs w:val="18"/>
+              </w:rPr>
+              <w:t>"Attributes":[</w:t>
+            </w:r>
+            <w:r>
+              <w:rPr>
+                <w:color w:val="000000"/>
+                <w:sz w:val="18"/>
+                <w:szCs w:val="18"/>
+              </w:rPr>
+              <w:br/>
+              <w:t xml:space="preserve">  {</w:t>
+            </w:r>
+            <w:r>
+              <w:rPr>
+                <w:color w:val="000000"/>
+                <w:sz w:val="18"/>
+                <w:szCs w:val="18"/>
+              </w:rPr>
+              <w:br/>
+              <w:t xml:space="preserve">    "</w:t>
+            </w:r>
+            <w:proofErr w:type="spellStart"/>
+            <w:r>
+              <w:rPr>
+                <w:color w:val="000000"/>
+                <w:sz w:val="18"/>
+                <w:szCs w:val="18"/>
+              </w:rPr>
+              <w:t>Name":"My</w:t>
+            </w:r>
+            <w:proofErr w:type="spellEnd"/>
+            <w:r>
+              <w:rPr>
+                <w:color w:val="000000"/>
+                <w:sz w:val="18"/>
+                <w:szCs w:val="18"/>
+              </w:rPr>
+              <w:t xml:space="preserve"> Attribute",</w:t>
+            </w:r>
+            <w:r>
+              <w:rPr>
+                <w:color w:val="000000"/>
+                <w:sz w:val="18"/>
+                <w:szCs w:val="18"/>
+              </w:rPr>
+              <w:br/>
+              <w:t xml:space="preserve">    "Description":"",</w:t>
+            </w:r>
+            <w:r>
+              <w:rPr>
+                <w:color w:val="000000"/>
+                <w:sz w:val="18"/>
+                <w:szCs w:val="18"/>
+              </w:rPr>
+              <w:br/>
+              <w:t xml:space="preserve">    "</w:t>
+            </w:r>
+            <w:proofErr w:type="spellStart"/>
+            <w:r>
+              <w:rPr>
+                <w:color w:val="000000"/>
+                <w:sz w:val="18"/>
+                <w:szCs w:val="18"/>
+              </w:rPr>
+              <w:t>DefaultValue</w:t>
+            </w:r>
+            <w:proofErr w:type="spellEnd"/>
+            <w:r>
+              <w:rPr>
+                <w:color w:val="000000"/>
+                <w:sz w:val="18"/>
+                <w:szCs w:val="18"/>
+              </w:rPr>
+              <w:t>":"a",</w:t>
+            </w:r>
+            <w:r>
+              <w:rPr>
+                <w:color w:val="000000"/>
+                <w:sz w:val="18"/>
+                <w:szCs w:val="18"/>
+              </w:rPr>
+              <w:br/>
+              <w:t xml:space="preserve">    "</w:t>
+            </w:r>
+            <w:proofErr w:type="spellStart"/>
+            <w:r>
+              <w:rPr>
+                <w:color w:val="000000"/>
+                <w:sz w:val="18"/>
+                <w:szCs w:val="18"/>
+              </w:rPr>
+              <w:t>AttributeType</w:t>
+            </w:r>
+            <w:proofErr w:type="spellEnd"/>
+            <w:r>
+              <w:rPr>
+                <w:color w:val="000000"/>
+                <w:sz w:val="18"/>
+                <w:szCs w:val="18"/>
+              </w:rPr>
+              <w:t>":"String",</w:t>
+            </w:r>
+            <w:r>
+              <w:rPr>
+                <w:color w:val="000000"/>
+                <w:sz w:val="18"/>
+                <w:szCs w:val="18"/>
+              </w:rPr>
+              <w:br/>
+              <w:t xml:space="preserve">    "</w:t>
+            </w:r>
+            <w:proofErr w:type="spellStart"/>
+            <w:r>
+              <w:rPr>
+                <w:color w:val="000000"/>
+                <w:sz w:val="18"/>
+                <w:szCs w:val="18"/>
+              </w:rPr>
+              <w:t>IsReadOnly</w:t>
+            </w:r>
+            <w:proofErr w:type="spellEnd"/>
+            <w:r>
+              <w:rPr>
+                <w:color w:val="000000"/>
+                <w:sz w:val="18"/>
+                <w:szCs w:val="18"/>
+              </w:rPr>
+              <w:t>":false,</w:t>
+            </w:r>
+            <w:r>
+              <w:rPr>
+                <w:color w:val="000000"/>
+                <w:sz w:val="18"/>
+                <w:szCs w:val="18"/>
+              </w:rPr>
+              <w:br/>
+              <w:t xml:space="preserve">    "</w:t>
+            </w:r>
+            <w:proofErr w:type="spellStart"/>
+            <w:r>
+              <w:rPr>
+                <w:color w:val="000000"/>
+                <w:sz w:val="18"/>
+                <w:szCs w:val="18"/>
+              </w:rPr>
+              <w:t>IsCommand</w:t>
+            </w:r>
+            <w:proofErr w:type="spellEnd"/>
+            <w:r>
+              <w:rPr>
+                <w:color w:val="000000"/>
+                <w:sz w:val="18"/>
+                <w:szCs w:val="18"/>
+              </w:rPr>
+              <w:t>":false,</w:t>
+            </w:r>
+            <w:r>
+              <w:rPr>
+                <w:color w:val="000000"/>
+                <w:sz w:val="18"/>
+                <w:szCs w:val="18"/>
+              </w:rPr>
+              <w:br/>
+              <w:t xml:space="preserve">    "Tags":["Setting", "Configuration"],</w:t>
+            </w:r>
+            <w:r>
+              <w:rPr>
+                <w:color w:val="000000"/>
+                <w:sz w:val="18"/>
+                <w:szCs w:val="18"/>
+              </w:rPr>
+              <w:br/>
+              <w:t xml:space="preserve">    "</w:t>
+            </w:r>
+            <w:proofErr w:type="spellStart"/>
+            <w:r>
+              <w:rPr>
+                <w:color w:val="000000"/>
+                <w:sz w:val="18"/>
+                <w:szCs w:val="18"/>
+              </w:rPr>
+              <w:t>LookupValues</w:t>
+            </w:r>
+            <w:proofErr w:type="spellEnd"/>
+            <w:r>
+              <w:rPr>
+                <w:color w:val="000000"/>
+                <w:sz w:val="18"/>
+                <w:szCs w:val="18"/>
+              </w:rPr>
+              <w:t>":[]</w:t>
+            </w:r>
+          </w:p>
+          <w:p>
+            <w:pPr>
+              <w:pStyle w:val="HTMLPreformatted"/>
+              <w:shd w:val="clear" w:color="auto" w:fill="FFFFFF"/>
+              <w:rPr>
+                <w:color w:val="000000"/>
+                <w:sz w:val="18"/>
+                <w:szCs w:val="18"/>
+              </w:rPr>
+            </w:pPr>
+            <w:r>
+              <w:rPr>
+                <w:color w:val="000000"/>
+                <w:sz w:val="18"/>
+                <w:szCs w:val="18"/>
+              </w:rPr>
+              <w:t xml:space="preserve">    “</w:t>
+            </w:r>
+            <w:proofErr w:type="spellStart"/>
+            <w:r>
+              <w:rPr>
+                <w:color w:val="000000"/>
+                <w:sz w:val="18"/>
+                <w:szCs w:val="18"/>
+              </w:rPr>
+              <w:t>DefaultValueWasSet</w:t>
+            </w:r>
+            <w:proofErr w:type="spellEnd"/>
+            <w:r>
+              <w:rPr>
+                <w:color w:val="000000"/>
+                <w:sz w:val="18"/>
+                <w:szCs w:val="18"/>
+              </w:rPr>
+              <w:t>”:”false”</w:t>
+            </w:r>
+            <w:r>
+              <w:rPr>
+                <w:color w:val="000000"/>
+                <w:sz w:val="18"/>
+                <w:szCs w:val="18"/>
+              </w:rPr>
+              <w:br/>
+              <w:t xml:space="preserve">  }</w:t>
+            </w:r>
+          </w:p>
+          <w:p>
+            <w:pPr>
+              <w:pStyle w:val="HTMLPreformatted"/>
+              <w:rPr>
+                <w:color w:val="000000"/>
+                <w:sz w:val="23"/>
+                <w:szCs w:val="23"/>
+              </w:rPr>
+            </w:pPr>
+          </w:p>
+        </w:tc>
+        <w:tc>
+          <w:tcPr>
+            <w:tcW w:w="4675" w:type="dxa"/>
+          </w:tcPr>
+          <w:p>
+            <w:pPr>
+              <w:pStyle w:val="HTMLPreformatted"/>
+              <w:rPr>
+                <w:color w:val="000000"/>
+                <w:sz w:val="23"/>
+                <w:szCs w:val="23"/>
+              </w:rPr>
+            </w:pPr>
+            <w:r>
+              <w:rPr>
+                <w:color w:val="000000"/>
+                <w:sz w:val="23"/>
+                <w:szCs w:val="23"/>
+              </w:rPr>
+              <w:t>TOSCA</w:t>
+            </w:r>
+          </w:p>
+          <w:p>
+            <w:pPr>
+              <w:pStyle w:val="HTMLPreformatted"/>
+              <w:shd w:val="clear" w:color="auto" w:fill="FFFFFF"/>
+              <w:rPr>
+                <w:color w:val="000000"/>
+                <w:sz w:val="18"/>
+                <w:szCs w:val="18"/>
+              </w:rPr>
+            </w:pPr>
+            <w:r>
+              <w:rPr>
+                <w:color w:val="000000"/>
+                <w:sz w:val="18"/>
+                <w:szCs w:val="18"/>
+              </w:rPr>
+              <w:t xml:space="preserve">    </w:t>
+            </w:r>
+            <w:r>
+              <w:rPr>
+                <w:b/>
+                <w:bCs/>
+                <w:color w:val="660E7A"/>
+                <w:sz w:val="18"/>
+                <w:szCs w:val="18"/>
+              </w:rPr>
+              <w:t>properties</w:t>
+            </w:r>
+            <w:r>
+              <w:rPr>
+                <w:color w:val="000000"/>
+                <w:sz w:val="18"/>
+                <w:szCs w:val="18"/>
+              </w:rPr>
+              <w:t>:</w:t>
+            </w:r>
+            <w:r>
+              <w:rPr>
+                <w:color w:val="000000"/>
+                <w:sz w:val="18"/>
+                <w:szCs w:val="18"/>
+              </w:rPr>
+              <w:t xml:space="preserve"> </w:t>
+            </w:r>
+            <w:r>
+              <w:rPr>
+                <w:color w:val="000000"/>
+                <w:sz w:val="18"/>
+                <w:szCs w:val="18"/>
+                <w:highlight w:val="yellow"/>
+              </w:rPr>
+              <w:t>// SEE BELOW #1</w:t>
+            </w:r>
+            <w:r>
+              <w:rPr>
+                <w:color w:val="000000"/>
+                <w:sz w:val="18"/>
+                <w:szCs w:val="18"/>
+              </w:rPr>
+              <w:br/>
+            </w:r>
+            <w:r>
+              <w:rPr>
+                <w:b/>
+                <w:bCs/>
+                <w:color w:val="660E7A"/>
+                <w:sz w:val="18"/>
+                <w:szCs w:val="18"/>
+              </w:rPr>
+              <w:t xml:space="preserve">      </w:t>
+            </w:r>
+            <w:proofErr w:type="spellStart"/>
+            <w:r>
+              <w:rPr>
+                <w:b/>
+                <w:bCs/>
+                <w:color w:val="660E7A"/>
+                <w:sz w:val="18"/>
+                <w:szCs w:val="18"/>
+              </w:rPr>
+              <w:t>SNMP_version</w:t>
+            </w:r>
+            <w:proofErr w:type="spellEnd"/>
+            <w:r>
+              <w:rPr>
+                <w:color w:val="000000"/>
+                <w:sz w:val="18"/>
+                <w:szCs w:val="18"/>
+              </w:rPr>
+              <w:t>:</w:t>
+            </w:r>
+            <w:r>
+              <w:rPr>
+                <w:color w:val="000000"/>
+                <w:sz w:val="18"/>
+                <w:szCs w:val="18"/>
+              </w:rPr>
+              <w:br/>
+              <w:t xml:space="preserve">      </w:t>
+            </w:r>
+            <w:r>
+              <w:rPr>
+                <w:b/>
+                <w:bCs/>
+                <w:color w:val="660E7A"/>
+                <w:sz w:val="18"/>
+                <w:szCs w:val="18"/>
+              </w:rPr>
+              <w:t>type</w:t>
+            </w:r>
+            <w:r>
+              <w:rPr>
+                <w:color w:val="000000"/>
+                <w:sz w:val="18"/>
+                <w:szCs w:val="18"/>
+              </w:rPr>
+              <w:t>: string</w:t>
+            </w:r>
+            <w:r>
+              <w:rPr>
+                <w:color w:val="000000"/>
+                <w:sz w:val="18"/>
+                <w:szCs w:val="18"/>
+              </w:rPr>
+              <w:br/>
+              <w:t xml:space="preserve">      </w:t>
+            </w:r>
+            <w:r>
+              <w:rPr>
+                <w:b/>
+                <w:bCs/>
+                <w:color w:val="660E7A"/>
+                <w:sz w:val="18"/>
+                <w:szCs w:val="18"/>
+              </w:rPr>
+              <w:t>default</w:t>
+            </w:r>
+            <w:r>
+              <w:rPr>
+                <w:color w:val="000000"/>
+                <w:sz w:val="18"/>
+                <w:szCs w:val="18"/>
+              </w:rPr>
+              <w:t>: ''</w:t>
+            </w:r>
+            <w:r>
+              <w:rPr>
+                <w:color w:val="000000"/>
+                <w:sz w:val="18"/>
+                <w:szCs w:val="18"/>
+              </w:rPr>
+              <w:br/>
+              <w:t xml:space="preserve">      </w:t>
+            </w:r>
+            <w:r>
+              <w:rPr>
+                <w:b/>
+                <w:bCs/>
+                <w:color w:val="660E7A"/>
+                <w:sz w:val="18"/>
+                <w:szCs w:val="18"/>
+              </w:rPr>
+              <w:t>tags</w:t>
+            </w:r>
+            <w:r>
+              <w:rPr>
+                <w:color w:val="000000"/>
+                <w:sz w:val="18"/>
+                <w:szCs w:val="18"/>
+              </w:rPr>
+              <w:t>: [configuration, sett</w:t>
+            </w:r>
+            <w:r>
+              <w:rPr>
+                <w:color w:val="000000"/>
+                <w:sz w:val="18"/>
+                <w:szCs w:val="18"/>
+              </w:rPr>
+              <w:t xml:space="preserve">ing, </w:t>
+            </w:r>
+            <w:proofErr w:type="spellStart"/>
+            <w:r>
+              <w:rPr>
+                <w:color w:val="000000"/>
+                <w:sz w:val="18"/>
+                <w:szCs w:val="18"/>
+              </w:rPr>
+              <w:t>search_filter</w:t>
+            </w:r>
+            <w:proofErr w:type="spellEnd"/>
+            <w:r>
+              <w:rPr>
+                <w:color w:val="000000"/>
+                <w:sz w:val="18"/>
+                <w:szCs w:val="18"/>
+              </w:rPr>
+              <w:t>, abstract, insight</w:t>
+            </w:r>
+            <w:r>
+              <w:rPr>
+                <w:color w:val="000000"/>
+                <w:sz w:val="18"/>
+                <w:szCs w:val="18"/>
+              </w:rPr>
+              <w:t xml:space="preserve">, </w:t>
+            </w:r>
+            <w:proofErr w:type="spellStart"/>
+            <w:r>
+              <w:rPr>
+                <w:color w:val="000000"/>
+                <w:sz w:val="18"/>
+                <w:szCs w:val="18"/>
+              </w:rPr>
+              <w:t>admin_only</w:t>
+            </w:r>
+            <w:proofErr w:type="spellEnd"/>
+            <w:r>
+              <w:rPr>
+                <w:color w:val="000000"/>
+                <w:sz w:val="18"/>
+                <w:szCs w:val="18"/>
+              </w:rPr>
+              <w:t xml:space="preserve">, </w:t>
+            </w:r>
+            <w:proofErr w:type="spellStart"/>
+            <w:r>
+              <w:rPr>
+                <w:color w:val="000000"/>
+                <w:sz w:val="18"/>
+                <w:szCs w:val="18"/>
+              </w:rPr>
+              <w:t>read_only</w:t>
+            </w:r>
+            <w:proofErr w:type="spellEnd"/>
+            <w:r>
+              <w:rPr>
+                <w:color w:val="000000"/>
+                <w:sz w:val="18"/>
+                <w:szCs w:val="18"/>
+              </w:rPr>
+              <w:t xml:space="preserve">, </w:t>
+            </w:r>
+            <w:proofErr w:type="spellStart"/>
+            <w:r>
+              <w:rPr>
+                <w:color w:val="000000"/>
+                <w:sz w:val="18"/>
+                <w:szCs w:val="18"/>
+              </w:rPr>
+              <w:t>user_input</w:t>
+            </w:r>
+            <w:proofErr w:type="spellEnd"/>
+            <w:r>
+              <w:rPr>
+                <w:color w:val="000000"/>
+                <w:sz w:val="18"/>
+                <w:szCs w:val="18"/>
+              </w:rPr>
+              <w:t>]</w:t>
+            </w:r>
+            <w:r>
+              <w:rPr>
+                <w:color w:val="000000"/>
+                <w:sz w:val="18"/>
+                <w:szCs w:val="18"/>
+              </w:rPr>
+              <w:br/>
+              <w:t xml:space="preserve">      </w:t>
+            </w:r>
+            <w:r>
+              <w:rPr>
+                <w:b/>
+                <w:bCs/>
+                <w:color w:val="660E7A"/>
+                <w:sz w:val="18"/>
+                <w:szCs w:val="18"/>
+              </w:rPr>
+              <w:t>description</w:t>
+            </w:r>
+            <w:r>
+              <w:rPr>
+                <w:color w:val="000000"/>
+                <w:sz w:val="18"/>
+                <w:szCs w:val="18"/>
+              </w:rPr>
+              <w:t>: Possible values - v1, v2c, v3</w:t>
+            </w:r>
+            <w:r>
+              <w:rPr>
+                <w:color w:val="000000"/>
+                <w:sz w:val="18"/>
+                <w:szCs w:val="18"/>
+              </w:rPr>
+              <w:br/>
+              <w:t xml:space="preserve">      </w:t>
+            </w:r>
+            <w:r>
+              <w:rPr>
+                <w:b/>
+                <w:bCs/>
+                <w:color w:val="660E7A"/>
+                <w:sz w:val="18"/>
+                <w:szCs w:val="18"/>
+              </w:rPr>
+              <w:t>constraints</w:t>
+            </w:r>
+            <w:r>
+              <w:rPr>
+                <w:color w:val="000000"/>
+                <w:sz w:val="18"/>
+                <w:szCs w:val="18"/>
+              </w:rPr>
+              <w:t>:</w:t>
+            </w:r>
+            <w:r>
+              <w:rPr>
+                <w:color w:val="000000"/>
+                <w:sz w:val="18"/>
+                <w:szCs w:val="18"/>
+              </w:rPr>
+              <w:br/>
+              <w:t xml:space="preserve">        - </w:t>
+            </w:r>
+            <w:proofErr w:type="spellStart"/>
+            <w:r>
+              <w:rPr>
+                <w:b/>
+                <w:bCs/>
+                <w:color w:val="660E7A"/>
+                <w:sz w:val="18"/>
+                <w:szCs w:val="18"/>
+              </w:rPr>
+              <w:t>valid_values</w:t>
+            </w:r>
+            <w:proofErr w:type="spellEnd"/>
+            <w:r>
+              <w:rPr>
+                <w:color w:val="000000"/>
+                <w:sz w:val="18"/>
+                <w:szCs w:val="18"/>
+              </w:rPr>
+              <w:t>: [ v1, v2c, v3]</w:t>
+            </w:r>
+          </w:p>
+          <w:p>
+            <w:pPr>
+              <w:pStyle w:val="HTMLPreformatted"/>
+              <w:rPr>
+                <w:color w:val="000000"/>
+                <w:sz w:val="23"/>
+                <w:szCs w:val="23"/>
+              </w:rPr>
+            </w:pPr>
+          </w:p>
+        </w:tc>
+      </w:tr>
+      <w:tr>
+        <w:tc>
+          <w:tcPr>
+            <w:tcW w:w="4675" w:type="dxa"/>
+          </w:tcPr>
+          <w:p>
+            <w:pPr>
+              <w:pStyle w:val="HTMLPreformatted"/>
+              <w:rPr>
+                <w:color w:val="000000"/>
+                <w:sz w:val="23"/>
+                <w:szCs w:val="23"/>
+              </w:rPr>
+            </w:pPr>
+            <w:r>
+              <w:rPr>
+                <w:color w:val="000000"/>
+                <w:sz w:val="18"/>
+                <w:szCs w:val="18"/>
+              </w:rPr>
+              <w:t>My Attribute</w:t>
+            </w:r>
+          </w:p>
+        </w:tc>
+        <w:tc>
+          <w:tcPr>
+            <w:tcW w:w="4675" w:type="dxa"/>
+          </w:tcPr>
+          <w:p>
+            <w:pPr>
+              <w:pStyle w:val="HTMLPreformatted"/>
+              <w:rPr>
+                <w:color w:val="000000"/>
+                <w:sz w:val="23"/>
+                <w:szCs w:val="23"/>
+              </w:rPr>
+            </w:pPr>
+            <w:proofErr w:type="spellStart"/>
+            <w:r>
+              <w:rPr>
+                <w:b/>
+                <w:bCs/>
+                <w:color w:val="660E7A"/>
+                <w:sz w:val="18"/>
+                <w:szCs w:val="18"/>
+              </w:rPr>
+              <w:t>SNMP_version</w:t>
+            </w:r>
+            <w:proofErr w:type="spellEnd"/>
+          </w:p>
+        </w:tc>
+      </w:tr>
+      <w:tr>
+        <w:tc>
+          <w:tcPr>
+            <w:tcW w:w="4675" w:type="dxa"/>
+          </w:tcPr>
+          <w:p>
+            <w:pPr>
+              <w:pStyle w:val="HTMLPreformatted"/>
+              <w:rPr>
+                <w:color w:val="000000"/>
+                <w:sz w:val="23"/>
+                <w:szCs w:val="23"/>
+              </w:rPr>
+            </w:pPr>
+            <w:r>
+              <w:rPr>
+                <w:color w:val="000000"/>
+                <w:sz w:val="18"/>
+                <w:szCs w:val="18"/>
+              </w:rPr>
+              <w:t>Description</w:t>
+            </w:r>
+          </w:p>
+        </w:tc>
+        <w:tc>
+          <w:tcPr>
+            <w:tcW w:w="4675" w:type="dxa"/>
+          </w:tcPr>
+          <w:p>
+            <w:pPr>
+              <w:pStyle w:val="HTMLPreformatted"/>
+              <w:rPr>
+                <w:color w:val="000000"/>
+                <w:sz w:val="23"/>
+                <w:szCs w:val="23"/>
+              </w:rPr>
+            </w:pPr>
+            <w:r>
+              <w:rPr>
+                <w:color w:val="000000"/>
+                <w:sz w:val="18"/>
+                <w:szCs w:val="18"/>
+              </w:rPr>
+              <w:t>Possible values - v1, v2c, v3</w:t>
+            </w:r>
+          </w:p>
+        </w:tc>
+      </w:tr>
+      <w:tr>
+        <w:tc>
+          <w:tcPr>
+            <w:tcW w:w="4675" w:type="dxa"/>
+          </w:tcPr>
+          <w:p>
+            <w:pPr>
+              <w:pStyle w:val="HTMLPreformatted"/>
+              <w:rPr>
+                <w:color w:val="000000"/>
+                <w:sz w:val="18"/>
+                <w:szCs w:val="18"/>
+              </w:rPr>
+            </w:pPr>
+            <w:proofErr w:type="spellStart"/>
+            <w:r>
+              <w:rPr>
+                <w:color w:val="000000"/>
+                <w:sz w:val="18"/>
+                <w:szCs w:val="18"/>
+              </w:rPr>
+              <w:t>DefaultValue</w:t>
+            </w:r>
+            <w:proofErr w:type="spellEnd"/>
+          </w:p>
+        </w:tc>
+        <w:tc>
+          <w:tcPr>
+            <w:tcW w:w="4675" w:type="dxa"/>
+          </w:tcPr>
+          <w:p>
+            <w:pPr>
+              <w:pStyle w:val="HTMLPreformatted"/>
+              <w:rPr>
+                <w:color w:val="000000"/>
+                <w:sz w:val="18"/>
+                <w:szCs w:val="18"/>
+              </w:rPr>
+            </w:pPr>
+            <w:r>
+              <w:rPr>
+                <w:color w:val="000000"/>
+                <w:sz w:val="18"/>
+                <w:szCs w:val="18"/>
+              </w:rPr>
+              <w:t>E</w:t>
+            </w:r>
+            <w:r>
+              <w:rPr>
+                <w:color w:val="000000"/>
+                <w:sz w:val="18"/>
+                <w:szCs w:val="18"/>
+              </w:rPr>
+              <w:t>mpty</w:t>
+            </w:r>
+          </w:p>
+        </w:tc>
+      </w:tr>
+      <w:tr>
+        <w:tc>
+          <w:tcPr>
+            <w:tcW w:w="4675" w:type="dxa"/>
+          </w:tcPr>
+          <w:p>
+            <w:pPr>
+              <w:pStyle w:val="HTMLPreformatted"/>
+              <w:rPr>
+                <w:color w:val="000000"/>
+                <w:sz w:val="18"/>
+                <w:szCs w:val="18"/>
+              </w:rPr>
+            </w:pPr>
+            <w:proofErr w:type="spellStart"/>
+            <w:r>
+              <w:rPr>
+                <w:color w:val="000000"/>
+                <w:sz w:val="18"/>
+                <w:szCs w:val="18"/>
+              </w:rPr>
+              <w:t>AttributeType</w:t>
+            </w:r>
+            <w:proofErr w:type="spellEnd"/>
+          </w:p>
+          <w:p>
+            <w:pPr>
+              <w:pStyle w:val="HTMLPreformatted"/>
+              <w:rPr>
+                <w:color w:val="000000"/>
+                <w:sz w:val="18"/>
+                <w:szCs w:val="18"/>
+              </w:rPr>
+            </w:pPr>
+          </w:p>
+        </w:tc>
+        <w:tc>
+          <w:tcPr>
+            <w:tcW w:w="4675" w:type="dxa"/>
+          </w:tcPr>
+          <w:p>
+            <w:pPr>
+              <w:pStyle w:val="HTMLPreformatted"/>
+              <w:numPr>
+                <w:ilvl w:val="0"/>
+                <w:numId w:val="1"/>
+              </w:numPr>
+              <w:rPr>
+                <w:color w:val="000000"/>
+                <w:sz w:val="18"/>
+                <w:szCs w:val="18"/>
+              </w:rPr>
+            </w:pPr>
+            <w:r>
+              <w:rPr>
+                <w:color w:val="000000"/>
+                <w:sz w:val="18"/>
+                <w:szCs w:val="18"/>
+              </w:rPr>
+              <w:t>T:s</w:t>
+            </w:r>
+            <w:r>
+              <w:rPr>
+                <w:color w:val="000000"/>
+                <w:sz w:val="18"/>
+                <w:szCs w:val="18"/>
+              </w:rPr>
+              <w:t>tring</w:t>
+            </w:r>
+            <w:r>
+              <w:rPr>
+                <w:color w:val="000000"/>
+                <w:sz w:val="18"/>
+                <w:szCs w:val="18"/>
+              </w:rPr>
+              <w:t xml:space="preserve"> -&gt; C:String</w:t>
+            </w:r>
+          </w:p>
+          <w:p>
+            <w:pPr>
+              <w:pStyle w:val="HTMLPreformatted"/>
+              <w:numPr>
+                <w:ilvl w:val="0"/>
+                <w:numId w:val="1"/>
+              </w:numPr>
+              <w:rPr>
+                <w:color w:val="000000"/>
+                <w:sz w:val="18"/>
+                <w:szCs w:val="18"/>
+              </w:rPr>
+            </w:pPr>
+            <w:r>
+              <w:rPr>
+                <w:color w:val="000000"/>
+                <w:sz w:val="18"/>
+                <w:szCs w:val="18"/>
+              </w:rPr>
+              <w:t>T:integer -&gt; C: Numeric</w:t>
+            </w:r>
+          </w:p>
+          <w:p>
+            <w:pPr>
+              <w:pStyle w:val="HTMLPreformatted"/>
+              <w:numPr>
+                <w:ilvl w:val="0"/>
+                <w:numId w:val="1"/>
+              </w:numPr>
+              <w:rPr>
+                <w:color w:val="000000"/>
+                <w:sz w:val="18"/>
+                <w:szCs w:val="18"/>
+              </w:rPr>
+            </w:pPr>
+            <w:r>
+              <w:rPr>
+                <w:color w:val="000000"/>
+                <w:sz w:val="18"/>
+                <w:szCs w:val="18"/>
+              </w:rPr>
+              <w:t>T:float -&gt; C: Numeric</w:t>
+            </w:r>
+          </w:p>
+          <w:p>
+            <w:pPr>
+              <w:pStyle w:val="HTMLPreformatted"/>
+              <w:numPr>
+                <w:ilvl w:val="0"/>
+                <w:numId w:val="1"/>
+              </w:numPr>
+              <w:rPr>
+                <w:color w:val="000000"/>
+                <w:sz w:val="18"/>
+                <w:szCs w:val="18"/>
+              </w:rPr>
+            </w:pPr>
+            <w:r>
+              <w:rPr>
+                <w:color w:val="000000"/>
+                <w:sz w:val="18"/>
+                <w:szCs w:val="18"/>
+              </w:rPr>
+              <w:t>T:boolean -&gt; C:Boolean</w:t>
+            </w:r>
+          </w:p>
+          <w:p>
+            <w:pPr>
+              <w:pStyle w:val="HTMLPreformatted"/>
+              <w:numPr>
+                <w:ilvl w:val="0"/>
+                <w:numId w:val="1"/>
+              </w:numPr>
+              <w:rPr>
+                <w:color w:val="000000"/>
+                <w:sz w:val="18"/>
+                <w:szCs w:val="18"/>
+              </w:rPr>
+            </w:pPr>
+            <w:r>
+              <w:rPr>
+                <w:color w:val="000000"/>
+                <w:sz w:val="18"/>
+                <w:szCs w:val="18"/>
+              </w:rPr>
+              <w:t>T:timestamp -&gt; C:String</w:t>
+            </w:r>
+            <w:r>
+              <w:rPr>
+                <w:color w:val="000000"/>
+                <w:sz w:val="18"/>
+                <w:szCs w:val="18"/>
+              </w:rPr>
+              <w:t xml:space="preserve"> (converted)</w:t>
+            </w:r>
+          </w:p>
+        </w:tc>
+      </w:tr>
+      <w:tr>
+        <w:tc>
+          <w:tcPr>
+            <w:tcW w:w="4675" w:type="dxa"/>
+          </w:tcPr>
+          <w:p>
+            <w:pPr>
+              <w:pStyle w:val="HTMLPreformatted"/>
+              <w:rPr>
+                <w:color w:val="000000"/>
+                <w:sz w:val="18"/>
+                <w:szCs w:val="18"/>
+              </w:rPr>
+            </w:pPr>
+            <w:proofErr w:type="spellStart"/>
+            <w:r>
+              <w:rPr>
+                <w:color w:val="000000"/>
+                <w:sz w:val="18"/>
+                <w:szCs w:val="18"/>
+              </w:rPr>
+              <w:t>IsReadOnly</w:t>
+            </w:r>
+            <w:proofErr w:type="spellEnd"/>
+          </w:p>
+        </w:tc>
+        <w:tc>
+          <w:tcPr>
+            <w:tcW w:w="4675" w:type="dxa"/>
+          </w:tcPr>
+          <w:p>
+            <w:pPr>
+              <w:pStyle w:val="HTMLPreformatted"/>
+              <w:rPr>
+                <w:color w:val="000000"/>
+                <w:sz w:val="18"/>
+                <w:szCs w:val="18"/>
+                <w:highlight w:val="red"/>
+              </w:rPr>
+            </w:pPr>
+            <w:r>
+              <w:rPr>
+                <w:color w:val="000000"/>
+                <w:sz w:val="18"/>
+                <w:szCs w:val="18"/>
+                <w:highlight w:val="red"/>
+              </w:rPr>
+              <w:t xml:space="preserve">If tags contain </w:t>
+            </w:r>
+            <w:proofErr w:type="spellStart"/>
+            <w:r>
+              <w:rPr>
+                <w:color w:val="000000"/>
+                <w:sz w:val="18"/>
+                <w:szCs w:val="18"/>
+                <w:highlight w:val="red"/>
+              </w:rPr>
+              <w:t>read_only</w:t>
+            </w:r>
+            <w:proofErr w:type="spellEnd"/>
+            <w:r>
+              <w:rPr>
+                <w:color w:val="000000"/>
+                <w:sz w:val="18"/>
+                <w:szCs w:val="18"/>
+                <w:highlight w:val="red"/>
+              </w:rPr>
+              <w:t xml:space="preserve"> set to True otherwise set to False</w:t>
+            </w:r>
+          </w:p>
+        </w:tc>
+      </w:tr>
+      <w:tr>
+        <w:tc>
+          <w:tcPr>
+            <w:tcW w:w="4675" w:type="dxa"/>
+          </w:tcPr>
+          <w:p>
+            <w:pPr>
+              <w:pStyle w:val="HTMLPreformatted"/>
+              <w:rPr>
+                <w:color w:val="000000"/>
+                <w:sz w:val="18"/>
+                <w:szCs w:val="18"/>
+              </w:rPr>
+            </w:pPr>
+            <w:proofErr w:type="spellStart"/>
+            <w:r>
+              <w:rPr>
+                <w:color w:val="000000"/>
+                <w:sz w:val="18"/>
+                <w:szCs w:val="18"/>
+              </w:rPr>
+              <w:t>IsCommand</w:t>
+            </w:r>
+            <w:proofErr w:type="spellEnd"/>
+          </w:p>
+        </w:tc>
+        <w:tc>
+          <w:tcPr>
+            <w:tcW w:w="4675" w:type="dxa"/>
+          </w:tcPr>
+          <w:p>
+            <w:pPr>
+              <w:pStyle w:val="HTMLPreformatted"/>
+              <w:rPr>
+                <w:color w:val="000000"/>
+                <w:sz w:val="18"/>
+                <w:szCs w:val="18"/>
+              </w:rPr>
+            </w:pPr>
+            <w:r>
+              <w:rPr>
+                <w:color w:val="000000"/>
+                <w:sz w:val="18"/>
+                <w:szCs w:val="18"/>
+              </w:rPr>
+              <w:t>Always false</w:t>
+            </w:r>
+          </w:p>
+        </w:tc>
+      </w:tr>
+      <w:tr>
+        <w:tc>
+          <w:tcPr>
+            <w:tcW w:w="4675" w:type="dxa"/>
+          </w:tcPr>
+          <w:p>
+            <w:pPr>
+              <w:pStyle w:val="HTMLPreformatted"/>
+              <w:rPr>
+                <w:color w:val="000000"/>
+                <w:sz w:val="18"/>
+                <w:szCs w:val="18"/>
+              </w:rPr>
+            </w:pPr>
+            <w:proofErr w:type="spellStart"/>
+            <w:r>
+              <w:rPr>
+                <w:color w:val="000000"/>
+                <w:sz w:val="18"/>
+                <w:szCs w:val="18"/>
+              </w:rPr>
+              <w:t>LookupValues</w:t>
+            </w:r>
+            <w:proofErr w:type="spellEnd"/>
+          </w:p>
+        </w:tc>
+        <w:tc>
+          <w:tcPr>
+            <w:tcW w:w="4675" w:type="dxa"/>
+          </w:tcPr>
+          <w:p>
+            <w:pPr>
+              <w:pStyle w:val="HTMLPreformatted"/>
+              <w:rPr>
+                <w:color w:val="000000"/>
+                <w:sz w:val="18"/>
+                <w:szCs w:val="18"/>
+              </w:rPr>
+            </w:pPr>
+            <w:r>
+              <w:rPr>
+                <w:color w:val="000000"/>
+                <w:sz w:val="18"/>
+                <w:szCs w:val="18"/>
+              </w:rPr>
+              <w:t>No support for lookup data type.</w:t>
+            </w:r>
+          </w:p>
+          <w:p>
+            <w:pPr>
+              <w:pStyle w:val="HTMLPreformatted"/>
+              <w:rPr>
+                <w:color w:val="000000"/>
+                <w:sz w:val="18"/>
+                <w:szCs w:val="18"/>
+              </w:rPr>
+            </w:pPr>
+          </w:p>
+        </w:tc>
+      </w:tr>
+      <w:tr>
+        <w:tc>
+          <w:tcPr>
+            <w:tcW w:w="4675" w:type="dxa"/>
+          </w:tcPr>
+          <w:p>
+            <w:pPr>
+              <w:pStyle w:val="HTMLPreformatted"/>
+              <w:rPr>
+                <w:color w:val="000000"/>
+                <w:sz w:val="18"/>
+                <w:szCs w:val="18"/>
+              </w:rPr>
+            </w:pPr>
+            <w:r>
+              <w:rPr>
+                <w:color w:val="000000"/>
+                <w:sz w:val="18"/>
+                <w:szCs w:val="18"/>
+                <w:highlight w:val="red"/>
+              </w:rPr>
+              <w:t>Tags</w:t>
+            </w:r>
+          </w:p>
+        </w:tc>
+        <w:tc>
+          <w:tcPr>
+            <w:tcW w:w="4675" w:type="dxa"/>
+          </w:tcPr>
+          <w:p>
+            <w:pPr>
+              <w:pStyle w:val="HTMLPreformatted"/>
+              <w:numPr>
+                <w:ilvl w:val="0"/>
+                <w:numId w:val="1"/>
+              </w:numPr>
+              <w:rPr>
+                <w:color w:val="000000"/>
+                <w:sz w:val="18"/>
+                <w:szCs w:val="18"/>
+              </w:rPr>
+            </w:pPr>
+            <w:r>
+              <w:rPr>
+                <w:color w:val="000000"/>
+                <w:sz w:val="18"/>
+                <w:szCs w:val="18"/>
+              </w:rPr>
+              <w:t>T:configuration -&gt; C:Configuration</w:t>
+            </w:r>
+          </w:p>
+          <w:p>
+            <w:pPr>
+              <w:pStyle w:val="HTMLPreformatted"/>
+              <w:numPr>
+                <w:ilvl w:val="0"/>
+                <w:numId w:val="1"/>
+              </w:numPr>
+              <w:rPr>
+                <w:color w:val="000000"/>
+                <w:sz w:val="18"/>
+                <w:szCs w:val="18"/>
+              </w:rPr>
+            </w:pPr>
+            <w:r>
+              <w:rPr>
+                <w:color w:val="000000"/>
+                <w:sz w:val="18"/>
+                <w:szCs w:val="18"/>
+              </w:rPr>
+              <w:t>T:setting -&gt; C:Setting</w:t>
+            </w:r>
+          </w:p>
+          <w:p>
+            <w:pPr>
+              <w:pStyle w:val="HTMLPreformatted"/>
+              <w:numPr>
+                <w:ilvl w:val="0"/>
+                <w:numId w:val="1"/>
+              </w:numPr>
+              <w:rPr>
+                <w:color w:val="000000"/>
+                <w:sz w:val="18"/>
+                <w:szCs w:val="18"/>
+              </w:rPr>
+            </w:pPr>
+            <w:r>
+              <w:rPr>
+                <w:color w:val="000000"/>
+                <w:sz w:val="18"/>
+                <w:szCs w:val="18"/>
+              </w:rPr>
+              <w:t xml:space="preserve">T: </w:t>
+            </w:r>
+            <w:proofErr w:type="spellStart"/>
+            <w:r>
+              <w:rPr>
+                <w:color w:val="000000"/>
+                <w:sz w:val="18"/>
+                <w:szCs w:val="18"/>
+              </w:rPr>
+              <w:t>search_filter</w:t>
+            </w:r>
+            <w:proofErr w:type="spellEnd"/>
+            <w:r>
+              <w:rPr>
+                <w:color w:val="000000"/>
+                <w:sz w:val="18"/>
+                <w:szCs w:val="18"/>
+              </w:rPr>
+              <w:t xml:space="preserve"> -&gt; C:Display In Search Filters</w:t>
+            </w:r>
+          </w:p>
+          <w:p>
+            <w:pPr>
+              <w:pStyle w:val="HTMLPreformatted"/>
+              <w:numPr>
+                <w:ilvl w:val="0"/>
+                <w:numId w:val="1"/>
+              </w:numPr>
+              <w:rPr>
+                <w:color w:val="000000"/>
+                <w:sz w:val="18"/>
+                <w:szCs w:val="18"/>
+              </w:rPr>
+            </w:pPr>
+            <w:r>
+              <w:rPr>
+                <w:color w:val="000000"/>
+                <w:sz w:val="18"/>
+                <w:szCs w:val="18"/>
+              </w:rPr>
+              <w:t>T: abstract -&gt; C:Available For Abstract Resource</w:t>
+            </w:r>
+          </w:p>
+          <w:p>
+            <w:pPr>
+              <w:pStyle w:val="HTMLPreformatted"/>
+              <w:numPr>
+                <w:ilvl w:val="0"/>
+                <w:numId w:val="1"/>
+              </w:numPr>
+              <w:rPr>
+                <w:color w:val="000000"/>
+                <w:sz w:val="18"/>
+                <w:szCs w:val="18"/>
+              </w:rPr>
+            </w:pPr>
+            <w:r>
+              <w:rPr>
+                <w:color w:val="000000"/>
+                <w:sz w:val="18"/>
+                <w:szCs w:val="18"/>
+              </w:rPr>
+              <w:t>T: insight -&gt; C:Display In Insight</w:t>
+            </w:r>
+          </w:p>
+          <w:p>
+            <w:pPr>
+              <w:pStyle w:val="HTMLPreformatted"/>
+              <w:numPr>
+                <w:ilvl w:val="0"/>
+                <w:numId w:val="1"/>
+              </w:numPr>
+              <w:rPr>
+                <w:color w:val="000000"/>
+                <w:sz w:val="18"/>
+                <w:szCs w:val="18"/>
+              </w:rPr>
+            </w:pPr>
+            <w:r>
+              <w:rPr>
+                <w:color w:val="000000"/>
+                <w:sz w:val="18"/>
+                <w:szCs w:val="18"/>
+              </w:rPr>
+              <w:t xml:space="preserve">T: </w:t>
+            </w:r>
+            <w:proofErr w:type="spellStart"/>
+            <w:r>
+              <w:rPr>
+                <w:color w:val="000000"/>
+                <w:sz w:val="18"/>
+                <w:szCs w:val="18"/>
+              </w:rPr>
+              <w:t>admin_only</w:t>
+            </w:r>
+            <w:proofErr w:type="spellEnd"/>
+            <w:r>
+              <w:rPr>
+                <w:color w:val="000000"/>
+                <w:sz w:val="18"/>
+                <w:szCs w:val="18"/>
+              </w:rPr>
+              <w:t xml:space="preserve"> -&gt; C:Admin Only</w:t>
+            </w:r>
+          </w:p>
+          <w:p>
+            <w:pPr>
+              <w:pStyle w:val="HTMLPreformatted"/>
+              <w:numPr>
+                <w:ilvl w:val="0"/>
+                <w:numId w:val="1"/>
+              </w:numPr>
+              <w:rPr>
+                <w:color w:val="000000"/>
+                <w:sz w:val="18"/>
+                <w:szCs w:val="18"/>
+              </w:rPr>
+            </w:pPr>
+            <w:r>
+              <w:rPr>
+                <w:color w:val="000000"/>
+                <w:sz w:val="18"/>
+                <w:szCs w:val="18"/>
+              </w:rPr>
+              <w:t xml:space="preserve">T: </w:t>
+            </w:r>
+            <w:proofErr w:type="spellStart"/>
+            <w:r>
+              <w:rPr>
+                <w:color w:val="000000"/>
+                <w:sz w:val="18"/>
+                <w:szCs w:val="18"/>
+              </w:rPr>
+              <w:t>read_only</w:t>
+            </w:r>
+            <w:proofErr w:type="spellEnd"/>
+            <w:r>
+              <w:rPr>
+                <w:color w:val="000000"/>
+                <w:sz w:val="18"/>
+                <w:szCs w:val="18"/>
+              </w:rPr>
+              <w:t xml:space="preserve"> -&gt; (see above: </w:t>
+            </w:r>
+            <w:proofErr w:type="spellStart"/>
+            <w:r>
+              <w:rPr>
+                <w:color w:val="000000"/>
+                <w:sz w:val="18"/>
+                <w:szCs w:val="18"/>
+              </w:rPr>
+              <w:t>IsReadOnly</w:t>
+            </w:r>
+            <w:proofErr w:type="spellEnd"/>
+            <w:r>
+              <w:rPr>
+                <w:color w:val="000000"/>
+                <w:sz w:val="18"/>
+                <w:szCs w:val="18"/>
+              </w:rPr>
+              <w:t xml:space="preserve"> = True)</w:t>
+            </w:r>
+          </w:p>
+          <w:p>
+            <w:pPr>
+              <w:pStyle w:val="HTMLPreformatted"/>
+              <w:numPr>
+                <w:ilvl w:val="0"/>
+                <w:numId w:val="1"/>
+              </w:numPr>
+              <w:rPr>
+                <w:color w:val="000000"/>
+                <w:sz w:val="18"/>
+                <w:szCs w:val="18"/>
+              </w:rPr>
+            </w:pPr>
+            <w:r>
+              <w:rPr>
+                <w:color w:val="000000"/>
+                <w:sz w:val="18"/>
+                <w:szCs w:val="18"/>
+              </w:rPr>
+              <w:t xml:space="preserve">T: </w:t>
+            </w:r>
+            <w:proofErr w:type="spellStart"/>
+            <w:r>
+              <w:rPr>
+                <w:color w:val="000000"/>
+                <w:sz w:val="18"/>
+                <w:szCs w:val="18"/>
+              </w:rPr>
+              <w:t>user_input</w:t>
+            </w:r>
+            <w:proofErr w:type="spellEnd"/>
+            <w:r>
+              <w:rPr>
+                <w:color w:val="000000"/>
+                <w:sz w:val="18"/>
+                <w:szCs w:val="18"/>
+              </w:rPr>
+              <w:t xml:space="preserve"> -&gt; C: </w:t>
+            </w:r>
+          </w:p>
+        </w:tc>
+      </w:tr>
+      <w:tr>
+        <w:tc>
+          <w:tcPr>
+            <w:tcW w:w="4675" w:type="dxa"/>
+          </w:tcPr>
+          <w:p>
+            <w:pPr>
+              <w:pStyle w:val="HTMLPreformatted"/>
+              <w:rPr>
+                <w:color w:val="000000"/>
+                <w:sz w:val="18"/>
+                <w:szCs w:val="18"/>
+              </w:rPr>
+            </w:pPr>
+            <w:r>
+              <w:rPr>
+                <w:color w:val="000000"/>
+                <w:sz w:val="18"/>
+                <w:szCs w:val="18"/>
+              </w:rPr>
+              <w:t>Default value was set</w:t>
+            </w:r>
+          </w:p>
+        </w:tc>
+        <w:tc>
+          <w:tcPr>
+            <w:tcW w:w="4675" w:type="dxa"/>
+          </w:tcPr>
+          <w:p>
+            <w:pPr>
+              <w:pStyle w:val="HTMLPreformatted"/>
+              <w:rPr>
+                <w:color w:val="000000"/>
+                <w:sz w:val="18"/>
+                <w:szCs w:val="18"/>
+              </w:rPr>
+            </w:pPr>
+            <w:r>
+              <w:rPr>
+                <w:color w:val="000000"/>
+                <w:sz w:val="18"/>
+                <w:szCs w:val="18"/>
+              </w:rPr>
+              <w:t>False</w:t>
+            </w:r>
+          </w:p>
+        </w:tc>
+      </w:tr>
+    </w:tbl>
+    <w:p>
+      <w:r>
+        <w:rPr>
+          <w:rFonts w:ascii="Courier New" w:eastAsia="Times New Roman" w:hAnsi="Courier New" w:cs="Courier New"/>
+          <w:color w:val="000000"/>
+          <w:sz w:val="23"/>
+          <w:szCs w:val="23"/>
+          <w:lang w:bidi="he-IL"/>
+        </w:rPr>
+        <w:br/>
+      </w:r>
+    </w:p>
+    <w:p>
+      <w:pPr>
+        <w:pStyle w:val="HTMLPreformatted"/>
+        <w:shd w:val="clear" w:color="auto" w:fill="FFFFFF"/>
+        <w:rPr>
+          <w:color w:val="000000"/>
+          <w:sz w:val="23"/>
+          <w:szCs w:val="23"/>
+        </w:rPr>
+      </w:pPr>
+      <w:r>
+        <w:rPr>
+          <w:color w:val="000000"/>
+          <w:sz w:val="23"/>
+          <w:szCs w:val="23"/>
+          <w:highlight w:val="yellow"/>
+        </w:rPr>
+        <w:t xml:space="preserve">Attached </w:t>
+      </w:r>
+      <w:r>
+        <w:rPr>
+          <w:color w:val="000000"/>
+          <w:sz w:val="23"/>
+          <w:szCs w:val="23"/>
+          <w:highlight w:val="yellow"/>
+        </w:rPr>
+        <w:t>Attribute</w:t>
+      </w:r>
+      <w:r>
+        <w:rPr>
+          <w:color w:val="000000"/>
+          <w:sz w:val="23"/>
+          <w:szCs w:val="23"/>
+          <w:highlight w:val="yellow"/>
+        </w:rPr>
+        <w:t xml:space="preserve">s </w:t>
+      </w:r>
+      <w:proofErr w:type="gramStart"/>
+      <w:r>
+        <w:rPr>
+          <w:color w:val="000000"/>
+          <w:sz w:val="23"/>
+          <w:szCs w:val="23"/>
+          <w:highlight w:val="yellow"/>
+        </w:rPr>
+        <w:t>Per</w:t>
+      </w:r>
+      <w:proofErr w:type="gramEnd"/>
+      <w:r>
+        <w:rPr>
+          <w:color w:val="000000"/>
+          <w:sz w:val="23"/>
+          <w:szCs w:val="23"/>
+          <w:highlight w:val="yellow"/>
+        </w:rPr>
+        <w:t xml:space="preserve"> Model </w:t>
       </w:r>
     </w:p>
     <w:p>
@@ -1541,36 +3061,83 @@
           </w:p>
           <w:p>
             <w:pPr>
-              <w:pStyle w:val="HTMLPreformatted"/>
               <w:shd w:val="clear" w:color="auto" w:fill="FFFFFF"/>
-              <w:rPr>
-                <w:color w:val="000000"/>
-                <w:sz w:val="18"/>
-                <w:szCs w:val="18"/>
-              </w:rPr>
-            </w:pPr>
-            <w:r>
-              <w:rPr>
-                <w:color w:val="000000"/>
-                <w:sz w:val="18"/>
-                <w:szCs w:val="18"/>
-              </w:rPr>
-              <w:t>"Attributes":[</w:t>
-            </w:r>
-            <w:r>
-              <w:rPr>
-                <w:color w:val="000000"/>
-                <w:sz w:val="18"/>
-                <w:szCs w:val="18"/>
+              <w:tabs>
+                <w:tab w:val="left" w:pos="916"/>
+                <w:tab w:val="left" w:pos="1832"/>
+                <w:tab w:val="left" w:pos="2748"/>
+                <w:tab w:val="left" w:pos="3664"/>
+                <w:tab w:val="left" w:pos="4580"/>
+                <w:tab w:val="left" w:pos="5496"/>
+                <w:tab w:val="left" w:pos="6412"/>
+                <w:tab w:val="left" w:pos="7328"/>
+                <w:tab w:val="left" w:pos="8244"/>
+                <w:tab w:val="left" w:pos="9160"/>
+                <w:tab w:val="left" w:pos="10076"/>
+                <w:tab w:val="left" w:pos="10992"/>
+                <w:tab w:val="left" w:pos="11908"/>
+                <w:tab w:val="left" w:pos="12824"/>
+                <w:tab w:val="left" w:pos="13740"/>
+                <w:tab w:val="left" w:pos="14656"/>
+              </w:tabs>
+              <w:rPr>
+                <w:rFonts w:ascii="Courier New" w:eastAsia="Times New Roman" w:hAnsi="Courier New" w:cs="Courier New"/>
+                <w:color w:val="000000"/>
+                <w:sz w:val="20"/>
+                <w:szCs w:val="20"/>
+                <w:lang w:bidi="he-IL"/>
+              </w:rPr>
+            </w:pPr>
+            <w:r>
+              <w:rPr>
+                <w:rFonts w:ascii="Courier New" w:eastAsia="Times New Roman" w:hAnsi="Courier New" w:cs="Courier New"/>
+                <w:color w:val="000000"/>
+                <w:sz w:val="20"/>
+                <w:szCs w:val="20"/>
+                <w:lang w:bidi="he-IL"/>
+              </w:rPr>
+              <w:t>"</w:t>
+            </w:r>
+            <w:proofErr w:type="spellStart"/>
+            <w:r>
+              <w:rPr>
+                <w:rFonts w:ascii="Courier New" w:eastAsia="Times New Roman" w:hAnsi="Courier New" w:cs="Courier New"/>
+                <w:color w:val="000000"/>
+                <w:sz w:val="20"/>
+                <w:szCs w:val="20"/>
+                <w:lang w:bidi="he-IL"/>
+              </w:rPr>
+              <w:t>AttachedAttributes</w:t>
+            </w:r>
+            <w:proofErr w:type="spellEnd"/>
+            <w:r>
+              <w:rPr>
+                <w:rFonts w:ascii="Courier New" w:eastAsia="Times New Roman" w:hAnsi="Courier New" w:cs="Courier New"/>
+                <w:color w:val="000000"/>
+                <w:sz w:val="20"/>
+                <w:szCs w:val="20"/>
+                <w:lang w:bidi="he-IL"/>
+              </w:rPr>
+              <w:t>":[</w:t>
+            </w:r>
+            <w:r>
+              <w:rPr>
+                <w:rFonts w:ascii="Courier New" w:eastAsia="Times New Roman" w:hAnsi="Courier New" w:cs="Courier New"/>
+                <w:color w:val="000000"/>
+                <w:sz w:val="20"/>
+                <w:szCs w:val="20"/>
+                <w:lang w:bidi="he-IL"/>
               </w:rPr>
               <w:br/>
               <w:t xml:space="preserve">  {</w:t>
             </w:r>
             <w:r>
               <w:rPr>
-                <w:color w:val="000000"/>
-                <w:sz w:val="18"/>
-                <w:szCs w:val="18"/>
+                <w:rFonts w:ascii="Courier New" w:eastAsia="Times New Roman" w:hAnsi="Courier New" w:cs="Courier New"/>
+                <w:color w:val="000000"/>
+                <w:sz w:val="20"/>
+                <w:szCs w:val="20"/>
+                <w:lang w:bidi="he-IL"/>
               </w:rPr>
               <w:br/>
               <w:t xml:space="preserve">    "</w:t>
@@ -1578,35 +3145,32 @@
             <w:proofErr w:type="spellStart"/>
             <w:r>
               <w:rPr>
-                <w:color w:val="000000"/>
-                <w:sz w:val="18"/>
-                <w:szCs w:val="18"/>
-              </w:rPr>
-              <w:t>Name":"My</w:t>
+                <w:rFonts w:ascii="Courier New" w:eastAsia="Times New Roman" w:hAnsi="Courier New" w:cs="Courier New"/>
+                <w:color w:val="000000"/>
+                <w:sz w:val="20"/>
+                <w:szCs w:val="20"/>
+                <w:lang w:bidi="he-IL"/>
+              </w:rPr>
+              <w:t>AttributeName</w:t>
             </w:r>
             <w:proofErr w:type="spellEnd"/>
             <w:r>
               <w:rPr>
-                <w:color w:val="000000"/>
-                <w:sz w:val="18"/>
-                <w:szCs w:val="18"/>
-              </w:rPr>
-              <w:t xml:space="preserve"> Attribute",</w:t>
-            </w:r>
-            <w:r>
-              <w:rPr>
-                <w:color w:val="000000"/>
-                <w:sz w:val="18"/>
-                <w:szCs w:val="18"/>
-              </w:rPr>
-              <w:br/>
-              <w:t xml:space="preserve">    "Description":"",</w:t>
-            </w:r>
-            <w:r>
-              <w:rPr>
-                <w:color w:val="000000"/>
-                <w:sz w:val="18"/>
-                <w:szCs w:val="18"/>
+                <w:rFonts w:ascii="Courier New" w:eastAsia="Times New Roman" w:hAnsi="Courier New" w:cs="Courier New"/>
+                <w:color w:val="000000"/>
+                <w:sz w:val="20"/>
+                <w:szCs w:val="20"/>
+                <w:lang w:bidi="he-IL"/>
+              </w:rPr>
+              <w:t>":"My Attribute",</w:t>
+            </w:r>
+            <w:r>
+              <w:rPr>
+                <w:rFonts w:ascii="Courier New" w:eastAsia="Times New Roman" w:hAnsi="Courier New" w:cs="Courier New"/>
+                <w:color w:val="000000"/>
+                <w:sz w:val="20"/>
+                <w:szCs w:val="20"/>
+                <w:lang w:bidi="he-IL"/>
               </w:rPr>
               <w:br/>
               <w:t xml:space="preserve">    "</w:t>
@@ -1614,26 +3178,32 @@
             <w:proofErr w:type="spellStart"/>
             <w:r>
               <w:rPr>
-                <w:color w:val="000000"/>
-                <w:sz w:val="18"/>
-                <w:szCs w:val="18"/>
-              </w:rPr>
-              <w:t>DefaultValue</w:t>
+                <w:rFonts w:ascii="Courier New" w:eastAsia="Times New Roman" w:hAnsi="Courier New" w:cs="Courier New"/>
+                <w:color w:val="000000"/>
+                <w:sz w:val="20"/>
+                <w:szCs w:val="20"/>
+                <w:lang w:bidi="he-IL"/>
+              </w:rPr>
+              <w:t>IsLocal</w:t>
             </w:r>
             <w:proofErr w:type="spellEnd"/>
             <w:r>
               <w:rPr>
-                <w:color w:val="000000"/>
-                <w:sz w:val="18"/>
-                <w:szCs w:val="18"/>
-              </w:rPr>
-              <w:t>":"a",</w:t>
-            </w:r>
-            <w:r>
-              <w:rPr>
-                <w:color w:val="000000"/>
-                <w:sz w:val="18"/>
-                <w:szCs w:val="18"/>
+                <w:rFonts w:ascii="Courier New" w:eastAsia="Times New Roman" w:hAnsi="Courier New" w:cs="Courier New"/>
+                <w:color w:val="000000"/>
+                <w:sz w:val="20"/>
+                <w:szCs w:val="20"/>
+                <w:lang w:bidi="he-IL"/>
+              </w:rPr>
+              <w:t>":true,</w:t>
+            </w:r>
+            <w:r>
+              <w:rPr>
+                <w:rFonts w:ascii="Courier New" w:eastAsia="Times New Roman" w:hAnsi="Courier New" w:cs="Courier New"/>
+                <w:color w:val="000000"/>
+                <w:sz w:val="20"/>
+                <w:szCs w:val="20"/>
+                <w:lang w:bidi="he-IL"/>
               </w:rPr>
               <w:br/>
               <w:t xml:space="preserve">    "</w:t>
@@ -1641,26 +3211,75 @@
             <w:proofErr w:type="spellStart"/>
             <w:r>
               <w:rPr>
-                <w:color w:val="000000"/>
-                <w:sz w:val="18"/>
-                <w:szCs w:val="18"/>
-              </w:rPr>
-              <w:t>AttributeType</w:t>
+                <w:rFonts w:ascii="Courier New" w:eastAsia="Times New Roman" w:hAnsi="Courier New" w:cs="Courier New"/>
+                <w:color w:val="000000"/>
+                <w:sz w:val="20"/>
+                <w:szCs w:val="20"/>
+                <w:lang w:bidi="he-IL"/>
+              </w:rPr>
+              <w:t>IsOverridable</w:t>
             </w:r>
             <w:proofErr w:type="spellEnd"/>
             <w:r>
               <w:rPr>
-                <w:color w:val="000000"/>
-                <w:sz w:val="18"/>
-                <w:szCs w:val="18"/>
-              </w:rPr>
-              <w:t>":"String",</w:t>
-            </w:r>
-            <w:r>
-              <w:rPr>
-                <w:color w:val="000000"/>
-                <w:sz w:val="18"/>
-                <w:szCs w:val="18"/>
+                <w:rFonts w:ascii="Courier New" w:eastAsia="Times New Roman" w:hAnsi="Courier New" w:cs="Courier New"/>
+                <w:color w:val="000000"/>
+                <w:sz w:val="20"/>
+                <w:szCs w:val="20"/>
+                <w:lang w:bidi="he-IL"/>
+              </w:rPr>
+              <w:t>":false,</w:t>
+            </w:r>
+            <w:r>
+              <w:rPr>
+                <w:rFonts w:ascii="Courier New" w:eastAsia="Times New Roman" w:hAnsi="Courier New" w:cs="Courier New"/>
+                <w:color w:val="000000"/>
+                <w:sz w:val="20"/>
+                <w:szCs w:val="20"/>
+                <w:lang w:bidi="he-IL"/>
+              </w:rPr>
+              <w:br/>
+            </w:r>
+            <w:r>
+              <w:rPr>
+                <w:rFonts w:ascii="Courier New" w:eastAsia="Times New Roman" w:hAnsi="Courier New" w:cs="Courier New"/>
+                <w:color w:val="000000"/>
+                <w:sz w:val="20"/>
+                <w:szCs w:val="20"/>
+                <w:lang w:bidi="he-IL"/>
+              </w:rPr>
+              <w:lastRenderedPageBreak/>
+              <w:t xml:space="preserve">    "</w:t>
+            </w:r>
+            <w:proofErr w:type="spellStart"/>
+            <w:r>
+              <w:rPr>
+                <w:rFonts w:ascii="Courier New" w:eastAsia="Times New Roman" w:hAnsi="Courier New" w:cs="Courier New"/>
+                <w:color w:val="000000"/>
+                <w:sz w:val="20"/>
+                <w:szCs w:val="20"/>
+                <w:lang w:bidi="he-IL"/>
+              </w:rPr>
+              <w:t>IsRequired</w:t>
+            </w:r>
+            <w:proofErr w:type="spellEnd"/>
+            <w:r>
+              <w:rPr>
+                <w:rFonts w:ascii="Courier New" w:eastAsia="Times New Roman" w:hAnsi="Courier New" w:cs="Courier New"/>
+                <w:color w:val="000000"/>
+                <w:sz w:val="20"/>
+                <w:szCs w:val="20"/>
+                <w:lang w:bidi="he-IL"/>
+              </w:rPr>
+              <w:t>":false,</w:t>
+            </w:r>
+            <w:r>
+              <w:rPr>
+                <w:rFonts w:ascii="Courier New" w:eastAsia="Times New Roman" w:hAnsi="Courier New" w:cs="Courier New"/>
+                <w:color w:val="000000"/>
+                <w:sz w:val="20"/>
+                <w:szCs w:val="20"/>
+                <w:lang w:bidi="he-IL"/>
               </w:rPr>
               <w:br/>
               <w:t xml:space="preserve">    "</w:t>
@@ -1668,26 +3287,32 @@
             <w:proofErr w:type="spellStart"/>
             <w:r>
               <w:rPr>
-                <w:color w:val="000000"/>
-                <w:sz w:val="18"/>
-                <w:szCs w:val="18"/>
-              </w:rPr>
-              <w:t>IsReadOnly</w:t>
+                <w:rFonts w:ascii="Courier New" w:eastAsia="Times New Roman" w:hAnsi="Courier New" w:cs="Courier New"/>
+                <w:color w:val="000000"/>
+                <w:sz w:val="20"/>
+                <w:szCs w:val="20"/>
+                <w:lang w:bidi="he-IL"/>
+              </w:rPr>
+              <w:t>AllowedValues</w:t>
             </w:r>
             <w:proofErr w:type="spellEnd"/>
             <w:r>
               <w:rPr>
-                <w:color w:val="000000"/>
-                <w:sz w:val="18"/>
-                <w:szCs w:val="18"/>
-              </w:rPr>
-              <w:t>":false,</w:t>
-            </w:r>
-            <w:r>
-              <w:rPr>
-                <w:color w:val="000000"/>
-                <w:sz w:val="18"/>
-                <w:szCs w:val="18"/>
+                <w:rFonts w:ascii="Courier New" w:eastAsia="Times New Roman" w:hAnsi="Courier New" w:cs="Courier New"/>
+                <w:color w:val="000000"/>
+                <w:sz w:val="20"/>
+                <w:szCs w:val="20"/>
+                <w:lang w:bidi="he-IL"/>
+              </w:rPr>
+              <w:t>":[],</w:t>
+            </w:r>
+            <w:r>
+              <w:rPr>
+                <w:rFonts w:ascii="Courier New" w:eastAsia="Times New Roman" w:hAnsi="Courier New" w:cs="Courier New"/>
+                <w:color w:val="000000"/>
+                <w:sz w:val="20"/>
+                <w:szCs w:val="20"/>
+                <w:lang w:bidi="he-IL"/>
               </w:rPr>
               <w:br/>
               <w:t xml:space="preserve">    "</w:t>
@@ -1695,65 +3320,108 @@
             <w:proofErr w:type="spellStart"/>
             <w:r>
               <w:rPr>
-                <w:color w:val="000000"/>
-                <w:sz w:val="18"/>
-                <w:szCs w:val="18"/>
-              </w:rPr>
-              <w:t>IsCommand</w:t>
+                <w:rFonts w:ascii="Courier New" w:eastAsia="Times New Roman" w:hAnsi="Courier New" w:cs="Courier New"/>
+                <w:color w:val="000000"/>
+                <w:sz w:val="20"/>
+                <w:szCs w:val="20"/>
+                <w:lang w:bidi="he-IL"/>
+              </w:rPr>
+              <w:t>Value":"b</w:t>
             </w:r>
             <w:proofErr w:type="spellEnd"/>
             <w:r>
               <w:rPr>
-                <w:color w:val="000000"/>
-                <w:sz w:val="18"/>
-                <w:szCs w:val="18"/>
-              </w:rPr>
-              <w:t>":false,</w:t>
-            </w:r>
-            <w:r>
-              <w:rPr>
-                <w:color w:val="000000"/>
-                <w:sz w:val="18"/>
-                <w:szCs w:val="18"/>
-              </w:rPr>
-              <w:br/>
-              <w:t xml:space="preserve">    "Tags":["Setting", "Configuration"],</w:t>
-            </w:r>
-            <w:r>
-              <w:rPr>
-                <w:color w:val="000000"/>
-                <w:sz w:val="18"/>
-                <w:szCs w:val="18"/>
-              </w:rPr>
-              <w:br/>
-              <w:t xml:space="preserve">    "</w:t>
+                <w:rFonts w:ascii="Courier New" w:eastAsia="Times New Roman" w:hAnsi="Courier New" w:cs="Courier New"/>
+                <w:color w:val="000000"/>
+                <w:sz w:val="20"/>
+                <w:szCs w:val="20"/>
+                <w:lang w:bidi="he-IL"/>
+              </w:rPr>
+              <w:t>"</w:t>
+            </w:r>
+          </w:p>
+          <w:p>
+            <w:pPr>
+              <w:shd w:val="clear" w:color="auto" w:fill="FFFFFF"/>
+              <w:tabs>
+                <w:tab w:val="left" w:pos="916"/>
+                <w:tab w:val="left" w:pos="1832"/>
+                <w:tab w:val="left" w:pos="2748"/>
+                <w:tab w:val="left" w:pos="3664"/>
+                <w:tab w:val="left" w:pos="4580"/>
+                <w:tab w:val="left" w:pos="5496"/>
+                <w:tab w:val="left" w:pos="6412"/>
+                <w:tab w:val="left" w:pos="7328"/>
+                <w:tab w:val="left" w:pos="8244"/>
+                <w:tab w:val="left" w:pos="9160"/>
+                <w:tab w:val="left" w:pos="10076"/>
+                <w:tab w:val="left" w:pos="10992"/>
+                <w:tab w:val="left" w:pos="11908"/>
+                <w:tab w:val="left" w:pos="12824"/>
+                <w:tab w:val="left" w:pos="13740"/>
+                <w:tab w:val="left" w:pos="14656"/>
+              </w:tabs>
+              <w:rPr>
+                <w:rFonts w:ascii="Courier New" w:eastAsia="Times New Roman" w:hAnsi="Courier New" w:cs="Courier New"/>
+                <w:color w:val="000000"/>
+                <w:sz w:val="20"/>
+                <w:szCs w:val="20"/>
+                <w:lang w:bidi="he-IL"/>
+              </w:rPr>
+            </w:pPr>
+            <w:r>
+              <w:rPr>
+                <w:rFonts w:ascii="Courier New" w:eastAsia="Times New Roman" w:hAnsi="Courier New" w:cs="Courier New"/>
+                <w:color w:val="000000"/>
+                <w:sz w:val="20"/>
+                <w:szCs w:val="20"/>
+                <w:lang w:bidi="he-IL"/>
+              </w:rPr>
+              <w:t xml:space="preserve">    “</w:t>
             </w:r>
             <w:proofErr w:type="spellStart"/>
             <w:r>
               <w:rPr>
-                <w:color w:val="000000"/>
-                <w:sz w:val="18"/>
-                <w:szCs w:val="18"/>
-              </w:rPr>
-              <w:t>LookupValues</w:t>
+                <w:rFonts w:ascii="Courier New" w:eastAsia="Times New Roman" w:hAnsi="Courier New" w:cs="Courier New"/>
+                <w:color w:val="000000"/>
+                <w:sz w:val="20"/>
+                <w:szCs w:val="20"/>
+                <w:lang w:bidi="he-IL"/>
+              </w:rPr>
+              <w:t>ValueWasSet</w:t>
             </w:r>
             <w:proofErr w:type="spellEnd"/>
             <w:r>
               <w:rPr>
-                <w:color w:val="000000"/>
-                <w:sz w:val="18"/>
-                <w:szCs w:val="18"/>
-              </w:rPr>
-              <w:t>":[]</w:t>
-            </w:r>
-            <w:r>
-              <w:rPr>
-                <w:color w:val="000000"/>
-                <w:sz w:val="18"/>
-                <w:szCs w:val="18"/>
+                <w:rFonts w:ascii="Courier New" w:eastAsia="Times New Roman" w:hAnsi="Courier New" w:cs="Courier New"/>
+                <w:color w:val="000000"/>
+                <w:sz w:val="20"/>
+                <w:szCs w:val="20"/>
+                <w:lang w:bidi="he-IL"/>
+              </w:rPr>
+              <w:t>”:”true”</w:t>
+            </w:r>
+            <w:r>
+              <w:rPr>
+                <w:rFonts w:ascii="Courier New" w:eastAsia="Times New Roman" w:hAnsi="Courier New" w:cs="Courier New"/>
+                <w:color w:val="000000"/>
+                <w:sz w:val="20"/>
+                <w:szCs w:val="20"/>
+                <w:lang w:bidi="he-IL"/>
               </w:rPr>
               <w:br/>
               <w:t xml:space="preserve">  }</w:t>
+            </w:r>
+            <w:r>
+              <w:rPr>
+                <w:rFonts w:ascii="Courier New" w:eastAsia="Times New Roman" w:hAnsi="Courier New" w:cs="Courier New"/>
+                <w:color w:val="000000"/>
+                <w:sz w:val="20"/>
+                <w:szCs w:val="20"/>
+                <w:lang w:bidi="he-IL"/>
+              </w:rPr>
+              <w:br/>
+              <w:t>]</w:t>
             </w:r>
           </w:p>
           <w:p>
@@ -1786,6 +3454,7 @@
                 <w:sz w:val="23"/>
                 <w:szCs w:val="23"/>
               </w:rPr>
+              <w:lastRenderedPageBreak/>
               <w:t>TOSCA</w:t>
             </w:r>
           </w:p>
@@ -1976,6 +3645,7 @@
                 <w:sz w:val="18"/>
                 <w:szCs w:val="18"/>
               </w:rPr>
+              <w:lastRenderedPageBreak/>
               <w:t>search_filter</w:t>
             </w:r>
             <w:proofErr w:type="spellEnd"/>
@@ -2021,6 +3691,24 @@
                 <w:szCs w:val="18"/>
               </w:rPr>
               <w:t>read_only</w:t>
+            </w:r>
+            <w:proofErr w:type="spellEnd"/>
+            <w:r>
+              <w:rPr>
+                <w:color w:val="000000"/>
+                <w:sz w:val="18"/>
+                <w:szCs w:val="18"/>
+              </w:rPr>
+              <w:t xml:space="preserve">, </w:t>
+            </w:r>
+            <w:proofErr w:type="spellStart"/>
+            <w:r>
+              <w:rPr>
+                <w:color w:val="000000"/>
+                <w:sz w:val="18"/>
+                <w:szCs w:val="18"/>
+              </w:rPr>
+              <w:t>user_input</w:t>
             </w:r>
             <w:proofErr w:type="spellEnd"/>
             <w:r>
@@ -2147,6 +3835,7 @@
                 <w:sz w:val="18"/>
                 <w:szCs w:val="18"/>
               </w:rPr>
+              <w:lastRenderedPageBreak/>
               <w:t>My Attribute</w:t>
             </w:r>
           </w:p>
@@ -2193,14 +3882,16 @@
                 <w:szCs w:val="23"/>
               </w:rPr>
             </w:pPr>
-            <w:r>
-              <w:rPr>
-                <w:color w:val="000000"/>
-                <w:sz w:val="18"/>
-                <w:szCs w:val="18"/>
-              </w:rPr>
-              <w:t>Description</w:t>
-            </w:r>
+            <w:proofErr w:type="spellStart"/>
+            <w:r>
+              <w:rPr>
+                <w:color w:val="000000"/>
+                <w:sz w:val="18"/>
+                <w:szCs w:val="18"/>
+              </w:rPr>
+              <w:t>IsLocal</w:t>
+            </w:r>
+            <w:proofErr w:type="spellEnd"/>
           </w:p>
         </w:tc>
         <w:tc>
@@ -2212,17 +3903,13 @@
               <w:pStyle w:val="HTMLPreformatted"/>
               <w:rPr>
                 <w:color w:val="000000"/>
-                <w:sz w:val="23"/>
-                <w:szCs w:val="23"/>
-              </w:rPr>
-            </w:pPr>
-            <w:r>
-              <w:rPr>
-                <w:color w:val="000000"/>
-                <w:sz w:val="18"/>
-                <w:szCs w:val="18"/>
-              </w:rPr>
-              <w:t>Possible values - v1, v2c, v3</w:t>
+              </w:rPr>
+            </w:pPr>
+            <w:r>
+              <w:rPr>
+                <w:color w:val="000000"/>
+              </w:rPr>
+              <w:t>True</w:t>
             </w:r>
           </w:p>
         </w:tc>
@@ -2248,7 +3935,7 @@
                 <w:sz w:val="18"/>
                 <w:szCs w:val="18"/>
               </w:rPr>
-              <w:t>DefaultValue</w:t>
+              <w:t>IsOverridable</w:t>
             </w:r>
             <w:proofErr w:type="spellEnd"/>
           </w:p>
@@ -2262,25 +3949,13 @@
               <w:pStyle w:val="HTMLPreformatted"/>
               <w:rPr>
                 <w:color w:val="000000"/>
-                <w:sz w:val="18"/>
-                <w:szCs w:val="18"/>
-              </w:rPr>
-            </w:pPr>
-            <w:r>
-              <w:rPr>
-                <w:color w:val="000000"/>
-                <w:sz w:val="18"/>
-                <w:szCs w:val="18"/>
-              </w:rPr>
-              <w:t>E</w:t>
-            </w:r>
-            <w:r>
-              <w:rPr>
-                <w:color w:val="000000"/>
-                <w:sz w:val="18"/>
-                <w:szCs w:val="18"/>
-              </w:rPr>
-              <w:t>mpty</w:t>
+              </w:rPr>
+            </w:pPr>
+            <w:r>
+              <w:rPr>
+                <w:color w:val="000000"/>
+              </w:rPr>
+              <w:t>False</w:t>
             </w:r>
           </w:p>
         </w:tc>
@@ -2306,19 +3981,35 @@
                 <w:sz w:val="18"/>
                 <w:szCs w:val="18"/>
               </w:rPr>
-              <w:t>AttributeType</w:t>
+              <w:t>IsRequired</w:t>
             </w:r>
             <w:proofErr w:type="spellEnd"/>
-          </w:p>
-          <w:p>
-            <w:pPr>
-              <w:pStyle w:val="HTMLPreformatted"/>
-              <w:rPr>
-                <w:color w:val="000000"/>
-                <w:sz w:val="18"/>
-                <w:szCs w:val="18"/>
-              </w:rPr>
-            </w:pPr>
+            <w:r>
+              <w:rPr>
+                <w:color w:val="000000"/>
+                <w:sz w:val="18"/>
+                <w:szCs w:val="18"/>
+              </w:rPr>
+              <w:t xml:space="preserve"> (</w:t>
+            </w:r>
+            <w:proofErr w:type="spellStart"/>
+            <w:r>
+              <w:rPr>
+                <w:color w:val="000000"/>
+                <w:sz w:val="18"/>
+                <w:szCs w:val="18"/>
+              </w:rPr>
+              <w:t>UserInput</w:t>
+            </w:r>
+            <w:proofErr w:type="spellEnd"/>
+            <w:r>
+              <w:rPr>
+                <w:color w:val="000000"/>
+                <w:sz w:val="18"/>
+                <w:szCs w:val="18"/>
+              </w:rPr>
+              <w:t>)</w:t>
+            </w:r>
           </w:p>
         </w:tc>
         <w:tc>
@@ -2328,127 +4019,17 @@
           <w:p>
             <w:pPr>
               <w:pStyle w:val="HTMLPreformatted"/>
-              <w:numPr>
-                <w:ilvl w:val="0"/>
-                <w:numId w:val="1"/>
-              </w:numPr>
-              <w:rPr>
-                <w:color w:val="000000"/>
-                <w:sz w:val="18"/>
-                <w:szCs w:val="18"/>
-              </w:rPr>
-            </w:pPr>
-            <w:r>
-              <w:rPr>
-                <w:color w:val="000000"/>
-                <w:sz w:val="18"/>
-                <w:szCs w:val="18"/>
-              </w:rPr>
-              <w:t>T:s</w:t>
-            </w:r>
-            <w:r>
-              <w:rPr>
-                <w:color w:val="000000"/>
-                <w:sz w:val="18"/>
-                <w:szCs w:val="18"/>
-              </w:rPr>
-              <w:t>tring</w:t>
-            </w:r>
-            <w:r>
-              <w:rPr>
-                <w:color w:val="000000"/>
-                <w:sz w:val="18"/>
-                <w:szCs w:val="18"/>
-              </w:rPr>
-              <w:t xml:space="preserve"> -&gt; C:String</w:t>
-            </w:r>
-          </w:p>
-          <w:p>
-            <w:pPr>
-              <w:pStyle w:val="HTMLPreformatted"/>
-              <w:numPr>
-                <w:ilvl w:val="0"/>
-                <w:numId w:val="1"/>
-              </w:numPr>
-              <w:rPr>
-                <w:color w:val="000000"/>
-                <w:sz w:val="18"/>
-                <w:szCs w:val="18"/>
-              </w:rPr>
-            </w:pPr>
-            <w:r>
-              <w:rPr>
-                <w:color w:val="000000"/>
-                <w:sz w:val="18"/>
-                <w:szCs w:val="18"/>
-              </w:rPr>
-              <w:t>T:integer -&gt; C: Numeric</w:t>
-            </w:r>
-          </w:p>
-          <w:p>
-            <w:pPr>
-              <w:pStyle w:val="HTMLPreformatted"/>
-              <w:numPr>
-                <w:ilvl w:val="0"/>
-                <w:numId w:val="1"/>
-              </w:numPr>
-              <w:rPr>
-                <w:color w:val="000000"/>
-                <w:sz w:val="18"/>
-                <w:szCs w:val="18"/>
-              </w:rPr>
-            </w:pPr>
-            <w:r>
-              <w:rPr>
-                <w:color w:val="000000"/>
-                <w:sz w:val="18"/>
-                <w:szCs w:val="18"/>
-              </w:rPr>
-              <w:t>T:float -&gt; C: Numeric</w:t>
-            </w:r>
-          </w:p>
-          <w:p>
-            <w:pPr>
-              <w:pStyle w:val="HTMLPreformatted"/>
-              <w:numPr>
-                <w:ilvl w:val="0"/>
-                <w:numId w:val="1"/>
-              </w:numPr>
-              <w:rPr>
-                <w:color w:val="000000"/>
-                <w:sz w:val="18"/>
-                <w:szCs w:val="18"/>
-              </w:rPr>
-            </w:pPr>
-            <w:r>
-              <w:rPr>
-                <w:color w:val="000000"/>
-                <w:sz w:val="18"/>
-                <w:szCs w:val="18"/>
-              </w:rPr>
-              <w:t>T:boolean -&gt; C:Boolean</w:t>
-            </w:r>
-          </w:p>
-          <w:p>
-            <w:pPr>
-              <w:pStyle w:val="HTMLPreformatted"/>
-              <w:numPr>
-                <w:ilvl w:val="0"/>
-                <w:numId w:val="1"/>
-              </w:numPr>
-              <w:rPr>
-                <w:color w:val="000000"/>
-                <w:sz w:val="18"/>
-                <w:szCs w:val="18"/>
-              </w:rPr>
-            </w:pPr>
-            <w:r>
-              <w:rPr>
-                <w:color w:val="000000"/>
-                <w:sz w:val="18"/>
-                <w:szCs w:val="18"/>
-              </w:rPr>
-              <w:t>T:timestamp -&gt; C:String</w:t>
+              <w:rPr>
+                <w:color w:val="000000"/>
+                <w:sz w:val="23"/>
+                <w:szCs w:val="23"/>
+              </w:rPr>
+            </w:pPr>
+            <w:r>
+              <w:rPr>
+                <w:color w:val="000000"/>
+              </w:rPr>
+              <w:t xml:space="preserve">Only for services (will be part of the tags) </w:t>
             </w:r>
           </w:p>
         </w:tc>
@@ -2474,7 +4055,7 @@
                 <w:sz w:val="18"/>
                 <w:szCs w:val="18"/>
               </w:rPr>
-              <w:t>IsReadOnly</w:t>
+              <w:t>AllowedValues</w:t>
             </w:r>
             <w:proofErr w:type="spellEnd"/>
           </w:p>
@@ -2486,38 +4067,128 @@
           <w:p>
             <w:pPr>
               <w:pStyle w:val="HTMLPreformatted"/>
-              <w:rPr>
-                <w:color w:val="000000"/>
-                <w:sz w:val="18"/>
-                <w:szCs w:val="18"/>
-              </w:rPr>
-            </w:pPr>
-            <w:r>
-              <w:rPr>
-                <w:color w:val="000000"/>
-                <w:sz w:val="18"/>
-                <w:szCs w:val="18"/>
-              </w:rPr>
-              <w:t xml:space="preserve">If tags contain </w:t>
+              <w:shd w:val="clear" w:color="auto" w:fill="FFFFFF"/>
+              <w:rPr>
+                <w:b/>
+                <w:bCs/>
+                <w:color w:val="660E7A"/>
+                <w:sz w:val="18"/>
+                <w:szCs w:val="18"/>
+              </w:rPr>
+            </w:pPr>
+            <w:r>
+              <w:rPr>
+                <w:b/>
+                <w:bCs/>
+                <w:color w:val="660E7A"/>
+                <w:sz w:val="18"/>
+                <w:szCs w:val="18"/>
+              </w:rPr>
+              <w:t xml:space="preserve">If </w:t>
             </w:r>
             <w:proofErr w:type="spellStart"/>
             <w:r>
               <w:rPr>
-                <w:color w:val="000000"/>
-                <w:sz w:val="18"/>
-                <w:szCs w:val="18"/>
-              </w:rPr>
-              <w:t>read_only</w:t>
+                <w:b/>
+                <w:bCs/>
+                <w:color w:val="660E7A"/>
+                <w:sz w:val="18"/>
+                <w:szCs w:val="18"/>
+              </w:rPr>
+              <w:t>tosca</w:t>
             </w:r>
             <w:proofErr w:type="spellEnd"/>
             <w:r>
               <w:rPr>
-                <w:color w:val="000000"/>
-                <w:sz w:val="18"/>
-                <w:szCs w:val="18"/>
-              </w:rPr>
-              <w:t xml:space="preserve"> set to True otherwise set to False</w:t>
-            </w:r>
+                <w:b/>
+                <w:bCs/>
+                <w:color w:val="660E7A"/>
+                <w:sz w:val="18"/>
+                <w:szCs w:val="18"/>
+              </w:rPr>
+              <w:t xml:space="preserve"> contains constraints + valid values – this collection includes the valid values. </w:t>
+            </w:r>
+          </w:p>
+          <w:p>
+            <w:pPr>
+              <w:pStyle w:val="HTMLPreformatted"/>
+              <w:shd w:val="clear" w:color="auto" w:fill="FFFFFF"/>
+              <w:rPr>
+                <w:b/>
+                <w:bCs/>
+                <w:color w:val="660E7A"/>
+                <w:sz w:val="18"/>
+                <w:szCs w:val="18"/>
+              </w:rPr>
+            </w:pPr>
+          </w:p>
+          <w:p>
+            <w:pPr>
+              <w:pStyle w:val="HTMLPreformatted"/>
+              <w:shd w:val="clear" w:color="auto" w:fill="FFFFFF"/>
+              <w:rPr>
+                <w:color w:val="000000"/>
+                <w:sz w:val="18"/>
+                <w:szCs w:val="18"/>
+              </w:rPr>
+            </w:pPr>
+            <w:r>
+              <w:rPr>
+                <w:b/>
+                <w:bCs/>
+                <w:color w:val="660E7A"/>
+                <w:sz w:val="18"/>
+                <w:szCs w:val="18"/>
+              </w:rPr>
+              <w:t>constraints</w:t>
+            </w:r>
+            <w:r>
+              <w:rPr>
+                <w:color w:val="000000"/>
+                <w:sz w:val="18"/>
+                <w:szCs w:val="18"/>
+              </w:rPr>
+              <w:t>:</w:t>
+            </w:r>
+            <w:r>
+              <w:rPr>
+                <w:color w:val="000000"/>
+                <w:sz w:val="18"/>
+                <w:szCs w:val="18"/>
+              </w:rPr>
+              <w:br/>
+              <w:t xml:space="preserve">        - </w:t>
+            </w:r>
+            <w:proofErr w:type="spellStart"/>
+            <w:r>
+              <w:rPr>
+                <w:b/>
+                <w:bCs/>
+                <w:color w:val="660E7A"/>
+                <w:sz w:val="18"/>
+                <w:szCs w:val="18"/>
+              </w:rPr>
+              <w:t>valid_values</w:t>
+            </w:r>
+            <w:proofErr w:type="spellEnd"/>
+            <w:r>
+              <w:rPr>
+                <w:color w:val="000000"/>
+                <w:sz w:val="18"/>
+                <w:szCs w:val="18"/>
+              </w:rPr>
+              <w:t>: [ v1, v2c, v3]</w:t>
+            </w:r>
+          </w:p>
+          <w:p>
+            <w:pPr>
+              <w:pStyle w:val="HTMLPreformatted"/>
+              <w:rPr>
+                <w:color w:val="000000"/>
+                <w:sz w:val="23"/>
+                <w:szCs w:val="23"/>
+              </w:rPr>
+            </w:pPr>
           </w:p>
         </w:tc>
       </w:tr>
@@ -2535,16 +4206,14 @@
                 <w:szCs w:val="18"/>
               </w:rPr>
             </w:pPr>
-            <w:proofErr w:type="spellStart"/>
-            <w:r>
-              <w:rPr>
-                <w:color w:val="000000"/>
-                <w:sz w:val="18"/>
-                <w:szCs w:val="18"/>
-              </w:rPr>
-              <w:t>IsCommand</w:t>
-            </w:r>
-            <w:proofErr w:type="spellEnd"/>
+            <w:r>
+              <w:rPr>
+                <w:color w:val="000000"/>
+                <w:sz w:val="18"/>
+                <w:szCs w:val="18"/>
+              </w:rPr>
+              <w:t>Value</w:t>
+            </w:r>
           </w:p>
         </w:tc>
         <w:tc>
@@ -2556,17 +4225,27 @@
               <w:pStyle w:val="HTMLPreformatted"/>
               <w:rPr>
                 <w:color w:val="000000"/>
-                <w:sz w:val="18"/>
-                <w:szCs w:val="18"/>
-              </w:rPr>
-            </w:pPr>
-            <w:r>
-              <w:rPr>
-                <w:color w:val="000000"/>
-                <w:sz w:val="18"/>
-                <w:szCs w:val="18"/>
-              </w:rPr>
-              <w:t>Always false</w:t>
+                <w:sz w:val="23"/>
+                <w:szCs w:val="23"/>
+              </w:rPr>
+            </w:pPr>
+            <w:r>
+              <w:rPr>
+                <w:b/>
+                <w:bCs/>
+                <w:color w:val="660E7A"/>
+                <w:sz w:val="18"/>
+                <w:szCs w:val="18"/>
+              </w:rPr>
+              <w:t>default</w:t>
+            </w:r>
+            <w:r>
+              <w:rPr>
+                <w:color w:val="000000"/>
+                <w:sz w:val="18"/>
+                <w:szCs w:val="18"/>
+              </w:rPr>
+              <w:t>: ''</w:t>
             </w:r>
           </w:p>
         </w:tc>
@@ -2585,16 +4264,14 @@
                 <w:szCs w:val="18"/>
               </w:rPr>
             </w:pPr>
-            <w:proofErr w:type="spellStart"/>
-            <w:r>
-              <w:rPr>
-                <w:color w:val="000000"/>
-                <w:sz w:val="18"/>
-                <w:szCs w:val="18"/>
-              </w:rPr>
-              <w:t>LookupValues</w:t>
-            </w:r>
-            <w:proofErr w:type="spellEnd"/>
+            <w:r>
+              <w:rPr>
+                <w:color w:val="000000"/>
+                <w:sz w:val="18"/>
+                <w:szCs w:val="18"/>
+              </w:rPr>
+              <w:t>Value was set</w:t>
+            </w:r>
           </w:p>
         </w:tc>
         <w:tc>
@@ -2605,355 +4282,52 @@
             <w:pPr>
               <w:pStyle w:val="HTMLPreformatted"/>
               <w:rPr>
-                <w:color w:val="000000"/>
-                <w:sz w:val="18"/>
-                <w:szCs w:val="18"/>
-              </w:rPr>
-            </w:pPr>
-            <w:r>
-              <w:rPr>
-                <w:color w:val="000000"/>
-                <w:sz w:val="18"/>
-                <w:szCs w:val="18"/>
-              </w:rPr>
-              <w:t>If has constraints + list of valid values -&gt; use this list to create the lookup options</w:t>
-            </w:r>
-          </w:p>
-        </w:tc>
-      </w:tr>
-      <w:tr>
-        <w:tc>
-          <w:tcPr>
-            <w:tcW w:w="4675" w:type="dxa"/>
-          </w:tcPr>
-          <w:p>
-            <w:pPr>
-              <w:pStyle w:val="HTMLPreformatted"/>
-              <w:rPr>
-                <w:color w:val="000000"/>
-                <w:sz w:val="18"/>
-                <w:szCs w:val="18"/>
-              </w:rPr>
-            </w:pPr>
-            <w:r>
-              <w:rPr>
-                <w:color w:val="000000"/>
-                <w:sz w:val="18"/>
-                <w:szCs w:val="18"/>
-              </w:rPr>
-              <w:t>Tags</w:t>
-            </w:r>
-          </w:p>
-        </w:tc>
-        <w:tc>
-          <w:tcPr>
-            <w:tcW w:w="4675" w:type="dxa"/>
-          </w:tcPr>
-          <w:p>
-            <w:pPr>
-              <w:pStyle w:val="HTMLPreformatted"/>
-              <w:numPr>
-                <w:ilvl w:val="0"/>
-                <w:numId w:val="1"/>
-              </w:numPr>
-              <w:rPr>
-                <w:color w:val="000000"/>
-                <w:sz w:val="18"/>
-                <w:szCs w:val="18"/>
-              </w:rPr>
-            </w:pPr>
-            <w:r>
-              <w:rPr>
-                <w:color w:val="000000"/>
-                <w:sz w:val="18"/>
-                <w:szCs w:val="18"/>
-              </w:rPr>
-              <w:t>T:</w:t>
-            </w:r>
-            <w:r>
-              <w:rPr>
-                <w:color w:val="000000"/>
-                <w:sz w:val="18"/>
-                <w:szCs w:val="18"/>
-              </w:rPr>
-              <w:t>configuration</w:t>
-            </w:r>
-            <w:r>
-              <w:rPr>
-                <w:color w:val="000000"/>
-                <w:sz w:val="18"/>
-                <w:szCs w:val="18"/>
-              </w:rPr>
-              <w:t xml:space="preserve"> -&gt; C:Configuration</w:t>
-            </w:r>
-          </w:p>
-          <w:p>
-            <w:pPr>
-              <w:pStyle w:val="HTMLPreformatted"/>
-              <w:numPr>
-                <w:ilvl w:val="0"/>
-                <w:numId w:val="1"/>
-              </w:numPr>
-              <w:rPr>
-                <w:color w:val="000000"/>
-                <w:sz w:val="18"/>
-                <w:szCs w:val="18"/>
-              </w:rPr>
-            </w:pPr>
-            <w:r>
-              <w:rPr>
-                <w:color w:val="000000"/>
-                <w:sz w:val="18"/>
-                <w:szCs w:val="18"/>
-              </w:rPr>
-              <w:t>T:</w:t>
-            </w:r>
-            <w:r>
-              <w:rPr>
-                <w:color w:val="000000"/>
-                <w:sz w:val="18"/>
-                <w:szCs w:val="18"/>
-              </w:rPr>
-              <w:t>setting</w:t>
-            </w:r>
-            <w:r>
-              <w:rPr>
-                <w:color w:val="000000"/>
-                <w:sz w:val="18"/>
-                <w:szCs w:val="18"/>
-              </w:rPr>
-              <w:t xml:space="preserve"> -&gt; C:Setting</w:t>
-            </w:r>
-          </w:p>
-          <w:p>
-            <w:pPr>
-              <w:pStyle w:val="HTMLPreformatted"/>
-              <w:numPr>
-                <w:ilvl w:val="0"/>
-                <w:numId w:val="1"/>
-              </w:numPr>
-              <w:rPr>
-                <w:color w:val="000000"/>
-                <w:sz w:val="18"/>
-                <w:szCs w:val="18"/>
-              </w:rPr>
-            </w:pPr>
-            <w:r>
-              <w:rPr>
-                <w:color w:val="000000"/>
-                <w:sz w:val="18"/>
-                <w:szCs w:val="18"/>
-              </w:rPr>
-              <w:t xml:space="preserve">T: </w:t>
-            </w:r>
-            <w:proofErr w:type="spellStart"/>
-            <w:r>
-              <w:rPr>
-                <w:color w:val="000000"/>
-                <w:sz w:val="18"/>
-                <w:szCs w:val="18"/>
-              </w:rPr>
-              <w:t>search_filter</w:t>
-            </w:r>
-            <w:proofErr w:type="spellEnd"/>
-            <w:r>
-              <w:rPr>
-                <w:color w:val="000000"/>
-                <w:sz w:val="18"/>
-                <w:szCs w:val="18"/>
-              </w:rPr>
-              <w:t xml:space="preserve"> -&gt; C:Display In Search Filters</w:t>
-            </w:r>
-          </w:p>
-          <w:p>
-            <w:pPr>
-              <w:pStyle w:val="HTMLPreformatted"/>
-              <w:numPr>
-                <w:ilvl w:val="0"/>
-                <w:numId w:val="1"/>
-              </w:numPr>
-              <w:rPr>
-                <w:color w:val="000000"/>
-                <w:sz w:val="18"/>
-                <w:szCs w:val="18"/>
-              </w:rPr>
-            </w:pPr>
-            <w:r>
-              <w:rPr>
-                <w:color w:val="000000"/>
-                <w:sz w:val="18"/>
-                <w:szCs w:val="18"/>
-              </w:rPr>
-              <w:t xml:space="preserve">T: </w:t>
-            </w:r>
-            <w:r>
-              <w:rPr>
-                <w:color w:val="000000"/>
-                <w:sz w:val="18"/>
-                <w:szCs w:val="18"/>
-              </w:rPr>
-              <w:t>abstract</w:t>
-            </w:r>
-            <w:r>
-              <w:rPr>
-                <w:color w:val="000000"/>
-                <w:sz w:val="18"/>
-                <w:szCs w:val="18"/>
-              </w:rPr>
-              <w:t xml:space="preserve"> -&gt; C:Available For Abstract Resource</w:t>
-            </w:r>
-          </w:p>
-          <w:p>
-            <w:pPr>
-              <w:pStyle w:val="HTMLPreformatted"/>
-              <w:numPr>
-                <w:ilvl w:val="0"/>
-                <w:numId w:val="1"/>
-              </w:numPr>
-              <w:rPr>
-                <w:color w:val="000000"/>
-                <w:sz w:val="18"/>
-                <w:szCs w:val="18"/>
-              </w:rPr>
-            </w:pPr>
-            <w:r>
-              <w:rPr>
-                <w:color w:val="000000"/>
-                <w:sz w:val="18"/>
-                <w:szCs w:val="18"/>
-              </w:rPr>
-              <w:t xml:space="preserve">T: </w:t>
-            </w:r>
-            <w:r>
-              <w:rPr>
-                <w:color w:val="000000"/>
-                <w:sz w:val="18"/>
-                <w:szCs w:val="18"/>
-              </w:rPr>
-              <w:t>insight</w:t>
-            </w:r>
-            <w:r>
-              <w:rPr>
-                <w:color w:val="000000"/>
-                <w:sz w:val="18"/>
-                <w:szCs w:val="18"/>
-              </w:rPr>
-              <w:t xml:space="preserve"> -&gt; C:Display In Insight</w:t>
-            </w:r>
-          </w:p>
-          <w:p>
-            <w:pPr>
-              <w:pStyle w:val="HTMLPreformatted"/>
-              <w:numPr>
-                <w:ilvl w:val="0"/>
-                <w:numId w:val="1"/>
-              </w:numPr>
-              <w:rPr>
-                <w:color w:val="000000"/>
-                <w:sz w:val="18"/>
-                <w:szCs w:val="18"/>
-              </w:rPr>
-            </w:pPr>
-            <w:r>
-              <w:rPr>
-                <w:color w:val="000000"/>
-                <w:sz w:val="18"/>
-                <w:szCs w:val="18"/>
-              </w:rPr>
-              <w:t xml:space="preserve">T: </w:t>
-            </w:r>
-            <w:proofErr w:type="spellStart"/>
-            <w:r>
-              <w:rPr>
-                <w:color w:val="000000"/>
-                <w:sz w:val="18"/>
-                <w:szCs w:val="18"/>
-              </w:rPr>
-              <w:t>admin_only</w:t>
-            </w:r>
-            <w:proofErr w:type="spellEnd"/>
-            <w:r>
-              <w:rPr>
-                <w:color w:val="000000"/>
-                <w:sz w:val="18"/>
-                <w:szCs w:val="18"/>
-              </w:rPr>
-              <w:t xml:space="preserve"> -&gt; C:Admin Only</w:t>
-            </w:r>
-          </w:p>
-          <w:p>
-            <w:pPr>
-              <w:pStyle w:val="HTMLPreformatted"/>
-              <w:numPr>
-                <w:ilvl w:val="0"/>
-                <w:numId w:val="1"/>
-              </w:numPr>
-              <w:rPr>
-                <w:color w:val="000000"/>
-                <w:sz w:val="18"/>
-                <w:szCs w:val="18"/>
-              </w:rPr>
-            </w:pPr>
-            <w:r>
-              <w:rPr>
-                <w:color w:val="000000"/>
-                <w:sz w:val="18"/>
-                <w:szCs w:val="18"/>
-              </w:rPr>
-              <w:t xml:space="preserve">T: </w:t>
-            </w:r>
-            <w:proofErr w:type="spellStart"/>
-            <w:r>
-              <w:rPr>
-                <w:color w:val="000000"/>
-                <w:sz w:val="18"/>
-                <w:szCs w:val="18"/>
-              </w:rPr>
-              <w:t>read_only</w:t>
-            </w:r>
-            <w:proofErr w:type="spellEnd"/>
-            <w:r>
-              <w:rPr>
-                <w:color w:val="000000"/>
-                <w:sz w:val="18"/>
-                <w:szCs w:val="18"/>
-              </w:rPr>
-              <w:t xml:space="preserve"> -&gt; (see above: </w:t>
-            </w:r>
-            <w:proofErr w:type="spellStart"/>
-            <w:r>
-              <w:rPr>
-                <w:color w:val="000000"/>
-                <w:sz w:val="18"/>
-                <w:szCs w:val="18"/>
-              </w:rPr>
-              <w:t>IsReadOnly</w:t>
-            </w:r>
-            <w:proofErr w:type="spellEnd"/>
-            <w:r>
-              <w:rPr>
-                <w:color w:val="000000"/>
-                <w:sz w:val="18"/>
-                <w:szCs w:val="18"/>
-              </w:rPr>
-              <w:t xml:space="preserve"> = True)</w:t>
-            </w:r>
+                <w:b/>
+                <w:bCs/>
+                <w:color w:val="660E7A"/>
+                <w:sz w:val="18"/>
+                <w:szCs w:val="18"/>
+              </w:rPr>
+            </w:pPr>
+            <w:r>
+              <w:rPr>
+                <w:b/>
+                <w:bCs/>
+                <w:color w:val="660E7A"/>
+                <w:sz w:val="18"/>
+                <w:szCs w:val="18"/>
+              </w:rPr>
+              <w:t>If there is default -&gt; True</w:t>
+            </w:r>
+          </w:p>
+          <w:p>
+            <w:pPr>
+              <w:pStyle w:val="HTMLPreformatted"/>
+              <w:rPr>
+                <w:b/>
+                <w:bCs/>
+                <w:color w:val="660E7A"/>
+                <w:sz w:val="18"/>
+                <w:szCs w:val="18"/>
+              </w:rPr>
+            </w:pPr>
+            <w:r>
+              <w:rPr>
+                <w:b/>
+                <w:bCs/>
+                <w:color w:val="660E7A"/>
+                <w:sz w:val="18"/>
+                <w:szCs w:val="18"/>
+              </w:rPr>
+              <w:t>Otherwise -&gt; False</w:t>
+            </w:r>
+            <w:bookmarkStart w:id="0" w:name="_GoBack"/>
+            <w:bookmarkEnd w:id="0"/>
           </w:p>
         </w:tc>
       </w:tr>
     </w:tbl>
-    <w:p>
-      <w:r>
-        <w:rPr>
-          <w:rFonts w:ascii="Courier New" w:eastAsia="Times New Roman" w:hAnsi="Courier New" w:cs="Courier New"/>
-          <w:color w:val="000000"/>
-          <w:sz w:val="23"/>
-          <w:szCs w:val="23"/>
-          <w:lang w:bidi="he-IL"/>
-        </w:rPr>
-        <w:br/>
-      </w:r>
-    </w:p>
+    <w:p/>
     <w:sectPr>
       <w:pgSz w:w="12240" w:h="15840"/>
       <w:pgMar w:top="1440" w:right="1440" w:bottom="1440" w:left="1440" w:header="720" w:footer="720" w:gutter="0"/>

</xml_diff>

<commit_message>
tags, auto discover, icons, link to driver
</commit_message>
<xml_diff>
--- a/TOSCA To CloudShell transformation.docx
+++ b/TOSCA To CloudShell transformation.docx
@@ -68,6 +68,8 @@
           <w:highlight w:val="yellow"/>
         </w:rPr>
       </w:pPr>
+      <w:bookmarkStart w:id="0" w:name="_GoBack"/>
+      <w:bookmarkEnd w:id="0"/>
     </w:p>
     <w:p>
       <w:pPr>
@@ -597,7 +599,25 @@
           <w:szCs w:val="23"/>
           <w:highlight w:val="yellow"/>
         </w:rPr>
-        <w:t>node types will translate to Root Models with the following definitions:</w:t>
+        <w:t xml:space="preserve">node types </w:t>
+      </w:r>
+      <w:r>
+        <w:rPr>
+          <w:color w:val="000000"/>
+          <w:sz w:val="23"/>
+          <w:szCs w:val="23"/>
+          <w:highlight w:val="yellow"/>
+        </w:rPr>
+        <w:t xml:space="preserve">in the main shell file </w:t>
+      </w:r>
+      <w:r>
+        <w:rPr>
+          <w:color w:val="000000"/>
+          <w:sz w:val="23"/>
+          <w:szCs w:val="23"/>
+          <w:highlight w:val="yellow"/>
+        </w:rPr>
+        <w:t>will translate to Root Models with the following definitions:</w:t>
       </w:r>
       <w:r>
         <w:rPr>
@@ -3926,6 +3946,7 @@
                 <w:color w:val="000000"/>
                 <w:sz w:val="18"/>
                 <w:szCs w:val="18"/>
+                <w:highlight w:val="green"/>
               </w:rPr>
             </w:pPr>
             <w:proofErr w:type="spellStart"/>
@@ -3934,6 +3955,7 @@
                 <w:color w:val="000000"/>
                 <w:sz w:val="18"/>
                 <w:szCs w:val="18"/>
+                <w:highlight w:val="green"/>
               </w:rPr>
               <w:t>IsOverridable</w:t>
             </w:r>
@@ -3949,13 +3971,15 @@
               <w:pStyle w:val="HTMLPreformatted"/>
               <w:rPr>
                 <w:color w:val="000000"/>
+                <w:highlight w:val="green"/>
               </w:rPr>
             </w:pPr>
             <w:r>
               <w:rPr>
                 <w:color w:val="000000"/>
-              </w:rPr>
-              <w:t>False</w:t>
+                <w:highlight w:val="green"/>
+              </w:rPr>
+              <w:t>True</w:t>
             </w:r>
           </w:p>
         </w:tc>
@@ -4321,12 +4345,1229 @@
               </w:rPr>
               <w:t>Otherwise -&gt; False</w:t>
             </w:r>
-            <w:bookmarkStart w:id="0" w:name="_GoBack"/>
-            <w:bookmarkEnd w:id="0"/>
           </w:p>
         </w:tc>
       </w:tr>
     </w:tbl>
+    <w:p/>
+    <w:p/>
+    <w:p>
+      <w:r>
+        <w:t xml:space="preserve">CloudShell Hierarchy: </w:t>
+      </w:r>
+    </w:p>
+    <w:p>
+      <w:pPr>
+        <w:shd w:val="clear" w:color="auto" w:fill="FFFFFF"/>
+        <w:tabs>
+          <w:tab w:val="left" w:pos="916"/>
+          <w:tab w:val="left" w:pos="1832"/>
+          <w:tab w:val="left" w:pos="2748"/>
+          <w:tab w:val="left" w:pos="3664"/>
+          <w:tab w:val="left" w:pos="4580"/>
+          <w:tab w:val="left" w:pos="5496"/>
+          <w:tab w:val="left" w:pos="6412"/>
+          <w:tab w:val="left" w:pos="7328"/>
+          <w:tab w:val="left" w:pos="8244"/>
+          <w:tab w:val="left" w:pos="9160"/>
+          <w:tab w:val="left" w:pos="10076"/>
+          <w:tab w:val="left" w:pos="10992"/>
+          <w:tab w:val="left" w:pos="11908"/>
+          <w:tab w:val="left" w:pos="12824"/>
+          <w:tab w:val="left" w:pos="13740"/>
+          <w:tab w:val="left" w:pos="14656"/>
+        </w:tabs>
+        <w:spacing w:after="0" w:line="240" w:lineRule="auto"/>
+        <w:rPr>
+          <w:rFonts w:ascii="Courier New" w:eastAsia="Times New Roman" w:hAnsi="Courier New" w:cs="Courier New"/>
+          <w:color w:val="000000"/>
+          <w:sz w:val="23"/>
+          <w:szCs w:val="23"/>
+          <w:lang w:bidi="he-IL"/>
+        </w:rPr>
+      </w:pPr>
+      <w:r>
+        <w:rPr>
+          <w:rFonts w:ascii="Courier New" w:eastAsia="Times New Roman" w:hAnsi="Courier New" w:cs="Courier New"/>
+          <w:color w:val="000000"/>
+          <w:sz w:val="23"/>
+          <w:szCs w:val="23"/>
+          <w:lang w:bidi="he-IL"/>
+        </w:rPr>
+        <w:t>"</w:t>
+      </w:r>
+      <w:proofErr w:type="spellStart"/>
+      <w:r>
+        <w:rPr>
+          <w:rFonts w:ascii="Courier New" w:eastAsia="Times New Roman" w:hAnsi="Courier New" w:cs="Courier New"/>
+          <w:color w:val="000000"/>
+          <w:sz w:val="23"/>
+          <w:szCs w:val="23"/>
+          <w:lang w:bidi="he-IL"/>
+        </w:rPr>
+        <w:t>RootModelNode</w:t>
+      </w:r>
+      <w:proofErr w:type="spellEnd"/>
+      <w:r>
+        <w:rPr>
+          <w:rFonts w:ascii="Courier New" w:eastAsia="Times New Roman" w:hAnsi="Courier New" w:cs="Courier New"/>
+          <w:color w:val="000000"/>
+          <w:sz w:val="23"/>
+          <w:szCs w:val="23"/>
+          <w:lang w:bidi="he-IL"/>
+        </w:rPr>
+        <w:t>": {</w:t>
+      </w:r>
+      <w:r>
+        <w:rPr>
+          <w:rFonts w:ascii="Courier New" w:eastAsia="Times New Roman" w:hAnsi="Courier New" w:cs="Courier New"/>
+          <w:color w:val="000000"/>
+          <w:sz w:val="23"/>
+          <w:szCs w:val="23"/>
+          <w:lang w:bidi="he-IL"/>
+        </w:rPr>
+        <w:br/>
+        <w:t xml:space="preserve">    "</w:t>
+      </w:r>
+      <w:proofErr w:type="spellStart"/>
+      <w:r>
+        <w:rPr>
+          <w:rFonts w:ascii="Courier New" w:eastAsia="Times New Roman" w:hAnsi="Courier New" w:cs="Courier New"/>
+          <w:color w:val="000000"/>
+          <w:sz w:val="23"/>
+          <w:szCs w:val="23"/>
+          <w:lang w:bidi="he-IL"/>
+        </w:rPr>
+        <w:t>ModelName</w:t>
+      </w:r>
+      <w:proofErr w:type="spellEnd"/>
+      <w:r>
+        <w:rPr>
+          <w:rFonts w:ascii="Courier New" w:eastAsia="Times New Roman" w:hAnsi="Courier New" w:cs="Courier New"/>
+          <w:color w:val="000000"/>
+          <w:sz w:val="23"/>
+          <w:szCs w:val="23"/>
+          <w:lang w:bidi="he-IL"/>
+        </w:rPr>
+        <w:t>": "My Shell Root Model",</w:t>
+      </w:r>
+      <w:r>
+        <w:rPr>
+          <w:rFonts w:ascii="Courier New" w:eastAsia="Times New Roman" w:hAnsi="Courier New" w:cs="Courier New"/>
+          <w:color w:val="000000"/>
+          <w:sz w:val="23"/>
+          <w:szCs w:val="23"/>
+          <w:lang w:bidi="he-IL"/>
+        </w:rPr>
+        <w:br/>
+        <w:t xml:space="preserve">    "</w:t>
+      </w:r>
+      <w:proofErr w:type="spellStart"/>
+      <w:r>
+        <w:rPr>
+          <w:rFonts w:ascii="Courier New" w:eastAsia="Times New Roman" w:hAnsi="Courier New" w:cs="Courier New"/>
+          <w:color w:val="000000"/>
+          <w:sz w:val="23"/>
+          <w:szCs w:val="23"/>
+          <w:lang w:bidi="he-IL"/>
+        </w:rPr>
+        <w:t>ChildModels</w:t>
+      </w:r>
+      <w:proofErr w:type="spellEnd"/>
+      <w:r>
+        <w:rPr>
+          <w:rFonts w:ascii="Courier New" w:eastAsia="Times New Roman" w:hAnsi="Courier New" w:cs="Courier New"/>
+          <w:color w:val="000000"/>
+          <w:sz w:val="23"/>
+          <w:szCs w:val="23"/>
+          <w:lang w:bidi="he-IL"/>
+        </w:rPr>
+        <w:t>": []</w:t>
+      </w:r>
+      <w:r>
+        <w:rPr>
+          <w:rFonts w:ascii="Courier New" w:eastAsia="Times New Roman" w:hAnsi="Courier New" w:cs="Courier New"/>
+          <w:color w:val="000000"/>
+          <w:sz w:val="23"/>
+          <w:szCs w:val="23"/>
+          <w:lang w:bidi="he-IL"/>
+        </w:rPr>
+        <w:br/>
+        <w:t>},</w:t>
+      </w:r>
+    </w:p>
+    <w:p/>
+    <w:p>
+      <w:pPr>
+        <w:shd w:val="clear" w:color="auto" w:fill="FFFFFF"/>
+        <w:tabs>
+          <w:tab w:val="left" w:pos="916"/>
+          <w:tab w:val="left" w:pos="1832"/>
+          <w:tab w:val="left" w:pos="2748"/>
+          <w:tab w:val="left" w:pos="3664"/>
+          <w:tab w:val="left" w:pos="4580"/>
+          <w:tab w:val="left" w:pos="5496"/>
+          <w:tab w:val="left" w:pos="6412"/>
+          <w:tab w:val="left" w:pos="7328"/>
+          <w:tab w:val="left" w:pos="8244"/>
+          <w:tab w:val="left" w:pos="9160"/>
+          <w:tab w:val="left" w:pos="10076"/>
+          <w:tab w:val="left" w:pos="10992"/>
+          <w:tab w:val="left" w:pos="11908"/>
+          <w:tab w:val="left" w:pos="12824"/>
+          <w:tab w:val="left" w:pos="13740"/>
+          <w:tab w:val="left" w:pos="14656"/>
+        </w:tabs>
+        <w:spacing w:after="0" w:line="240" w:lineRule="auto"/>
+        <w:rPr>
+          <w:rFonts w:ascii="Courier New" w:eastAsia="Times New Roman" w:hAnsi="Courier New" w:cs="Courier New"/>
+          <w:color w:val="000000"/>
+          <w:sz w:val="23"/>
+          <w:szCs w:val="23"/>
+          <w:lang w:bidi="he-IL"/>
+        </w:rPr>
+      </w:pPr>
+      <w:proofErr w:type="spellStart"/>
+      <w:r>
+        <w:rPr>
+          <w:rFonts w:ascii="Courier New" w:eastAsia="Times New Roman" w:hAnsi="Courier New" w:cs="Courier New"/>
+          <w:b/>
+          <w:bCs/>
+          <w:color w:val="660E7A"/>
+          <w:sz w:val="23"/>
+          <w:szCs w:val="23"/>
+          <w:lang w:bidi="he-IL"/>
+        </w:rPr>
+        <w:t>cloudshell.networking.NetworkDevice</w:t>
+      </w:r>
+      <w:proofErr w:type="spellEnd"/>
+      <w:r>
+        <w:rPr>
+          <w:rFonts w:ascii="Courier New" w:eastAsia="Times New Roman" w:hAnsi="Courier New" w:cs="Courier New"/>
+          <w:color w:val="000000"/>
+          <w:sz w:val="23"/>
+          <w:szCs w:val="23"/>
+          <w:lang w:bidi="he-IL"/>
+        </w:rPr>
+        <w:t>:</w:t>
+      </w:r>
+      <w:r>
+        <w:rPr>
+          <w:rFonts w:ascii="Courier New" w:eastAsia="Times New Roman" w:hAnsi="Courier New" w:cs="Courier New"/>
+          <w:color w:val="000000"/>
+          <w:sz w:val="23"/>
+          <w:szCs w:val="23"/>
+          <w:lang w:bidi="he-IL"/>
+        </w:rPr>
+        <w:t xml:space="preserve">   </w:t>
+      </w:r>
+      <w:r>
+        <w:rPr>
+          <w:rFonts w:ascii="Courier New" w:eastAsia="Times New Roman" w:hAnsi="Courier New" w:cs="Courier New"/>
+          <w:color w:val="000000"/>
+          <w:sz w:val="23"/>
+          <w:szCs w:val="23"/>
+          <w:highlight w:val="yellow"/>
+          <w:lang w:bidi="he-IL"/>
+        </w:rPr>
+        <w:t>// Root</w:t>
+      </w:r>
+    </w:p>
+    <w:p>
+      <w:pPr>
+        <w:shd w:val="clear" w:color="auto" w:fill="FFFFFF"/>
+        <w:tabs>
+          <w:tab w:val="left" w:pos="916"/>
+          <w:tab w:val="left" w:pos="1832"/>
+          <w:tab w:val="left" w:pos="2748"/>
+          <w:tab w:val="left" w:pos="3664"/>
+          <w:tab w:val="left" w:pos="4580"/>
+          <w:tab w:val="left" w:pos="5496"/>
+          <w:tab w:val="left" w:pos="6412"/>
+          <w:tab w:val="left" w:pos="7328"/>
+          <w:tab w:val="left" w:pos="8244"/>
+          <w:tab w:val="left" w:pos="9160"/>
+          <w:tab w:val="left" w:pos="10076"/>
+          <w:tab w:val="left" w:pos="10992"/>
+          <w:tab w:val="left" w:pos="11908"/>
+          <w:tab w:val="left" w:pos="12824"/>
+          <w:tab w:val="left" w:pos="13740"/>
+          <w:tab w:val="left" w:pos="14656"/>
+        </w:tabs>
+        <w:spacing w:after="0" w:line="240" w:lineRule="auto"/>
+        <w:rPr>
+          <w:rFonts w:ascii="Courier New" w:eastAsia="Times New Roman" w:hAnsi="Courier New" w:cs="Courier New"/>
+          <w:color w:val="000000"/>
+          <w:sz w:val="23"/>
+          <w:szCs w:val="23"/>
+          <w:lang w:bidi="he-IL"/>
+        </w:rPr>
+      </w:pPr>
+      <w:proofErr w:type="gramStart"/>
+      <w:r>
+        <w:rPr>
+          <w:rFonts w:ascii="Courier New" w:eastAsia="Times New Roman" w:hAnsi="Courier New" w:cs="Courier New"/>
+          <w:b/>
+          <w:bCs/>
+          <w:color w:val="660E7A"/>
+          <w:sz w:val="23"/>
+          <w:szCs w:val="23"/>
+          <w:lang w:bidi="he-IL"/>
+        </w:rPr>
+        <w:t>requirements</w:t>
+      </w:r>
+      <w:proofErr w:type="gramEnd"/>
+      <w:r>
+        <w:rPr>
+          <w:rFonts w:ascii="Courier New" w:eastAsia="Times New Roman" w:hAnsi="Courier New" w:cs="Courier New"/>
+          <w:color w:val="000000"/>
+          <w:sz w:val="23"/>
+          <w:szCs w:val="23"/>
+          <w:lang w:bidi="he-IL"/>
+        </w:rPr>
+        <w:t>:</w:t>
+      </w:r>
+      <w:r>
+        <w:rPr>
+          <w:rFonts w:ascii="Courier New" w:eastAsia="Times New Roman" w:hAnsi="Courier New" w:cs="Courier New"/>
+          <w:color w:val="000000"/>
+          <w:sz w:val="23"/>
+          <w:szCs w:val="23"/>
+          <w:lang w:bidi="he-IL"/>
+        </w:rPr>
+        <w:br/>
+        <w:t xml:space="preserve">  - </w:t>
+      </w:r>
+      <w:r>
+        <w:rPr>
+          <w:rFonts w:ascii="Courier New" w:eastAsia="Times New Roman" w:hAnsi="Courier New" w:cs="Courier New"/>
+          <w:b/>
+          <w:bCs/>
+          <w:color w:val="660E7A"/>
+          <w:sz w:val="23"/>
+          <w:szCs w:val="23"/>
+          <w:lang w:bidi="he-IL"/>
+        </w:rPr>
+        <w:t>Chassis</w:t>
+      </w:r>
+      <w:r>
+        <w:rPr>
+          <w:rFonts w:ascii="Courier New" w:eastAsia="Times New Roman" w:hAnsi="Courier New" w:cs="Courier New"/>
+          <w:color w:val="000000"/>
+          <w:sz w:val="23"/>
+          <w:szCs w:val="23"/>
+          <w:lang w:bidi="he-IL"/>
+        </w:rPr>
+        <w:t>:</w:t>
+      </w:r>
+      <w:r>
+        <w:rPr>
+          <w:rFonts w:ascii="Courier New" w:eastAsia="Times New Roman" w:hAnsi="Courier New" w:cs="Courier New"/>
+          <w:color w:val="000000"/>
+          <w:sz w:val="23"/>
+          <w:szCs w:val="23"/>
+          <w:lang w:bidi="he-IL"/>
+        </w:rPr>
+        <w:t xml:space="preserve"> </w:t>
+      </w:r>
+      <w:r>
+        <w:rPr>
+          <w:rFonts w:ascii="Courier New" w:eastAsia="Times New Roman" w:hAnsi="Courier New" w:cs="Courier New"/>
+          <w:color w:val="000000"/>
+          <w:sz w:val="23"/>
+          <w:szCs w:val="23"/>
+          <w:lang w:bidi="he-IL"/>
+        </w:rPr>
+        <w:tab/>
+      </w:r>
+      <w:r>
+        <w:rPr>
+          <w:rFonts w:ascii="Courier New" w:eastAsia="Times New Roman" w:hAnsi="Courier New" w:cs="Courier New"/>
+          <w:color w:val="000000"/>
+          <w:sz w:val="23"/>
+          <w:szCs w:val="23"/>
+          <w:lang w:bidi="he-IL"/>
+        </w:rPr>
+        <w:tab/>
+      </w:r>
+      <w:r>
+        <w:rPr>
+          <w:rFonts w:ascii="Courier New" w:eastAsia="Times New Roman" w:hAnsi="Courier New" w:cs="Courier New"/>
+          <w:color w:val="000000"/>
+          <w:sz w:val="23"/>
+          <w:szCs w:val="23"/>
+          <w:lang w:bidi="he-IL"/>
+        </w:rPr>
+        <w:tab/>
+      </w:r>
+      <w:r>
+        <w:rPr>
+          <w:rFonts w:ascii="Courier New" w:eastAsia="Times New Roman" w:hAnsi="Courier New" w:cs="Courier New"/>
+          <w:color w:val="000000"/>
+          <w:sz w:val="23"/>
+          <w:szCs w:val="23"/>
+          <w:lang w:bidi="he-IL"/>
+        </w:rPr>
+        <w:tab/>
+      </w:r>
+      <w:r>
+        <w:rPr>
+          <w:rFonts w:ascii="Courier New" w:eastAsia="Times New Roman" w:hAnsi="Courier New" w:cs="Courier New"/>
+          <w:color w:val="000000"/>
+          <w:sz w:val="23"/>
+          <w:szCs w:val="23"/>
+          <w:lang w:bidi="he-IL"/>
+        </w:rPr>
+        <w:tab/>
+      </w:r>
+      <w:r>
+        <w:rPr>
+          <w:rFonts w:ascii="Courier New" w:eastAsia="Times New Roman" w:hAnsi="Courier New" w:cs="Courier New"/>
+          <w:color w:val="000000"/>
+          <w:sz w:val="23"/>
+          <w:szCs w:val="23"/>
+          <w:highlight w:val="yellow"/>
+          <w:lang w:bidi="he-IL"/>
+        </w:rPr>
+        <w:t xml:space="preserve">// </w:t>
+      </w:r>
+      <w:proofErr w:type="spellStart"/>
+      <w:r>
+        <w:rPr>
+          <w:rFonts w:ascii="Courier New" w:eastAsia="Times New Roman" w:hAnsi="Courier New" w:cs="Courier New"/>
+          <w:color w:val="000000"/>
+          <w:sz w:val="23"/>
+          <w:szCs w:val="23"/>
+          <w:highlight w:val="yellow"/>
+          <w:lang w:bidi="he-IL"/>
+        </w:rPr>
+        <w:t>ChildModels</w:t>
+      </w:r>
+      <w:proofErr w:type="spellEnd"/>
+      <w:r>
+        <w:rPr>
+          <w:rFonts w:ascii="Courier New" w:eastAsia="Times New Roman" w:hAnsi="Courier New" w:cs="Courier New"/>
+          <w:color w:val="000000"/>
+          <w:sz w:val="23"/>
+          <w:szCs w:val="23"/>
+          <w:lang w:bidi="he-IL"/>
+        </w:rPr>
+        <w:br/>
+        <w:t xml:space="preserve">        </w:t>
+      </w:r>
+      <w:r>
+        <w:rPr>
+          <w:rFonts w:ascii="Courier New" w:eastAsia="Times New Roman" w:hAnsi="Courier New" w:cs="Courier New"/>
+          <w:b/>
+          <w:bCs/>
+          <w:color w:val="660E7A"/>
+          <w:sz w:val="23"/>
+          <w:szCs w:val="23"/>
+          <w:lang w:bidi="he-IL"/>
+        </w:rPr>
+        <w:t>capability</w:t>
+      </w:r>
+      <w:r>
+        <w:rPr>
+          <w:rFonts w:ascii="Courier New" w:eastAsia="Times New Roman" w:hAnsi="Courier New" w:cs="Courier New"/>
+          <w:color w:val="000000"/>
+          <w:sz w:val="23"/>
+          <w:szCs w:val="23"/>
+          <w:lang w:bidi="he-IL"/>
+        </w:rPr>
+        <w:t xml:space="preserve">: </w:t>
+      </w:r>
+      <w:proofErr w:type="spellStart"/>
+      <w:r>
+        <w:rPr>
+          <w:rFonts w:ascii="Courier New" w:eastAsia="Times New Roman" w:hAnsi="Courier New" w:cs="Courier New"/>
+          <w:color w:val="000000"/>
+          <w:sz w:val="23"/>
+          <w:szCs w:val="23"/>
+          <w:lang w:bidi="he-IL"/>
+        </w:rPr>
+        <w:t>tosca.capabilities.Attachment</w:t>
+      </w:r>
+      <w:proofErr w:type="spellEnd"/>
+      <w:r>
+        <w:rPr>
+          <w:rFonts w:ascii="Courier New" w:eastAsia="Times New Roman" w:hAnsi="Courier New" w:cs="Courier New"/>
+          <w:color w:val="000000"/>
+          <w:sz w:val="23"/>
+          <w:szCs w:val="23"/>
+          <w:lang w:bidi="he-IL"/>
+        </w:rPr>
+        <w:br/>
+        <w:t xml:space="preserve">        </w:t>
+      </w:r>
+      <w:r>
+        <w:rPr>
+          <w:rFonts w:ascii="Courier New" w:eastAsia="Times New Roman" w:hAnsi="Courier New" w:cs="Courier New"/>
+          <w:b/>
+          <w:bCs/>
+          <w:color w:val="660E7A"/>
+          <w:sz w:val="23"/>
+          <w:szCs w:val="23"/>
+          <w:lang w:bidi="he-IL"/>
+        </w:rPr>
+        <w:t>node</w:t>
+      </w:r>
+      <w:r>
+        <w:rPr>
+          <w:rFonts w:ascii="Courier New" w:eastAsia="Times New Roman" w:hAnsi="Courier New" w:cs="Courier New"/>
+          <w:color w:val="000000"/>
+          <w:sz w:val="23"/>
+          <w:szCs w:val="23"/>
+          <w:lang w:bidi="he-IL"/>
+        </w:rPr>
+        <w:t xml:space="preserve">: </w:t>
+      </w:r>
+      <w:proofErr w:type="spellStart"/>
+      <w:r>
+        <w:rPr>
+          <w:rFonts w:ascii="Courier New" w:eastAsia="Times New Roman" w:hAnsi="Courier New" w:cs="Courier New"/>
+          <w:color w:val="000000"/>
+          <w:sz w:val="23"/>
+          <w:szCs w:val="23"/>
+          <w:lang w:bidi="he-IL"/>
+        </w:rPr>
+        <w:t>cloudshell.nodes.GenericChassis</w:t>
+      </w:r>
+      <w:proofErr w:type="spellEnd"/>
+      <w:r>
+        <w:rPr>
+          <w:rFonts w:ascii="Courier New" w:eastAsia="Times New Roman" w:hAnsi="Courier New" w:cs="Courier New"/>
+          <w:color w:val="000000"/>
+          <w:sz w:val="23"/>
+          <w:szCs w:val="23"/>
+          <w:lang w:bidi="he-IL"/>
+        </w:rPr>
+        <w:br/>
+        <w:t xml:space="preserve">        </w:t>
+      </w:r>
+      <w:r>
+        <w:rPr>
+          <w:rFonts w:ascii="Courier New" w:eastAsia="Times New Roman" w:hAnsi="Courier New" w:cs="Courier New"/>
+          <w:b/>
+          <w:bCs/>
+          <w:color w:val="660E7A"/>
+          <w:sz w:val="23"/>
+          <w:szCs w:val="23"/>
+          <w:lang w:bidi="he-IL"/>
+        </w:rPr>
+        <w:t>relationship</w:t>
+      </w:r>
+      <w:r>
+        <w:rPr>
+          <w:rFonts w:ascii="Courier New" w:eastAsia="Times New Roman" w:hAnsi="Courier New" w:cs="Courier New"/>
+          <w:color w:val="000000"/>
+          <w:sz w:val="23"/>
+          <w:szCs w:val="23"/>
+          <w:lang w:bidi="he-IL"/>
+        </w:rPr>
+        <w:t xml:space="preserve">: </w:t>
+      </w:r>
+      <w:proofErr w:type="spellStart"/>
+      <w:r>
+        <w:rPr>
+          <w:rFonts w:ascii="Courier New" w:eastAsia="Times New Roman" w:hAnsi="Courier New" w:cs="Courier New"/>
+          <w:color w:val="000000"/>
+          <w:sz w:val="23"/>
+          <w:szCs w:val="23"/>
+          <w:lang w:bidi="he-IL"/>
+        </w:rPr>
+        <w:t>tosca.relationships.AttachesTo</w:t>
+      </w:r>
+      <w:proofErr w:type="spellEnd"/>
+      <w:r>
+        <w:rPr>
+          <w:rFonts w:ascii="Courier New" w:eastAsia="Times New Roman" w:hAnsi="Courier New" w:cs="Courier New"/>
+          <w:color w:val="000000"/>
+          <w:sz w:val="23"/>
+          <w:szCs w:val="23"/>
+          <w:lang w:bidi="he-IL"/>
+        </w:rPr>
+        <w:br/>
+        <w:t xml:space="preserve">        </w:t>
+      </w:r>
+      <w:r>
+        <w:rPr>
+          <w:rFonts w:ascii="Courier New" w:eastAsia="Times New Roman" w:hAnsi="Courier New" w:cs="Courier New"/>
+          <w:b/>
+          <w:bCs/>
+          <w:color w:val="660E7A"/>
+          <w:sz w:val="23"/>
+          <w:szCs w:val="23"/>
+          <w:lang w:bidi="he-IL"/>
+        </w:rPr>
+        <w:t>occurrences</w:t>
+      </w:r>
+      <w:r>
+        <w:rPr>
+          <w:rFonts w:ascii="Courier New" w:eastAsia="Times New Roman" w:hAnsi="Courier New" w:cs="Courier New"/>
+          <w:color w:val="000000"/>
+          <w:sz w:val="23"/>
+          <w:szCs w:val="23"/>
+          <w:lang w:bidi="he-IL"/>
+        </w:rPr>
+        <w:t>: [</w:t>
+      </w:r>
+      <w:r>
+        <w:rPr>
+          <w:rFonts w:ascii="Courier New" w:eastAsia="Times New Roman" w:hAnsi="Courier New" w:cs="Courier New"/>
+          <w:color w:val="0000FF"/>
+          <w:sz w:val="23"/>
+          <w:szCs w:val="23"/>
+          <w:lang w:bidi="he-IL"/>
+        </w:rPr>
+        <w:t>0</w:t>
+      </w:r>
+      <w:r>
+        <w:rPr>
+          <w:rFonts w:ascii="Courier New" w:eastAsia="Times New Roman" w:hAnsi="Courier New" w:cs="Courier New"/>
+          <w:color w:val="000000"/>
+          <w:sz w:val="23"/>
+          <w:szCs w:val="23"/>
+          <w:lang w:bidi="he-IL"/>
+        </w:rPr>
+        <w:t>, UNBOUNDED]</w:t>
+      </w:r>
+      <w:r>
+        <w:rPr>
+          <w:rFonts w:ascii="Courier New" w:eastAsia="Times New Roman" w:hAnsi="Courier New" w:cs="Courier New"/>
+          <w:color w:val="000000"/>
+          <w:sz w:val="23"/>
+          <w:szCs w:val="23"/>
+          <w:lang w:bidi="he-IL"/>
+        </w:rPr>
+        <w:br/>
+        <w:t xml:space="preserve">  - </w:t>
+      </w:r>
+      <w:r>
+        <w:rPr>
+          <w:rFonts w:ascii="Courier New" w:eastAsia="Times New Roman" w:hAnsi="Courier New" w:cs="Courier New"/>
+          <w:b/>
+          <w:bCs/>
+          <w:color w:val="660E7A"/>
+          <w:sz w:val="23"/>
+          <w:szCs w:val="23"/>
+          <w:lang w:bidi="he-IL"/>
+        </w:rPr>
+        <w:t>Port Channels</w:t>
+      </w:r>
+      <w:r>
+        <w:rPr>
+          <w:rFonts w:ascii="Courier New" w:eastAsia="Times New Roman" w:hAnsi="Courier New" w:cs="Courier New"/>
+          <w:color w:val="000000"/>
+          <w:sz w:val="23"/>
+          <w:szCs w:val="23"/>
+          <w:lang w:bidi="he-IL"/>
+        </w:rPr>
+        <w:t>:</w:t>
+      </w:r>
+      <w:r>
+        <w:rPr>
+          <w:rFonts w:ascii="Courier New" w:eastAsia="Times New Roman" w:hAnsi="Courier New" w:cs="Courier New"/>
+          <w:color w:val="000000"/>
+          <w:sz w:val="23"/>
+          <w:szCs w:val="23"/>
+          <w:lang w:bidi="he-IL"/>
+        </w:rPr>
+        <w:br/>
+        <w:t xml:space="preserve">        </w:t>
+      </w:r>
+      <w:r>
+        <w:rPr>
+          <w:rFonts w:ascii="Courier New" w:eastAsia="Times New Roman" w:hAnsi="Courier New" w:cs="Courier New"/>
+          <w:b/>
+          <w:bCs/>
+          <w:color w:val="660E7A"/>
+          <w:sz w:val="23"/>
+          <w:szCs w:val="23"/>
+          <w:lang w:bidi="he-IL"/>
+        </w:rPr>
+        <w:t>capability</w:t>
+      </w:r>
+      <w:r>
+        <w:rPr>
+          <w:rFonts w:ascii="Courier New" w:eastAsia="Times New Roman" w:hAnsi="Courier New" w:cs="Courier New"/>
+          <w:color w:val="000000"/>
+          <w:sz w:val="23"/>
+          <w:szCs w:val="23"/>
+          <w:lang w:bidi="he-IL"/>
+        </w:rPr>
+        <w:t xml:space="preserve">: </w:t>
+      </w:r>
+      <w:proofErr w:type="spellStart"/>
+      <w:r>
+        <w:rPr>
+          <w:rFonts w:ascii="Courier New" w:eastAsia="Times New Roman" w:hAnsi="Courier New" w:cs="Courier New"/>
+          <w:color w:val="000000"/>
+          <w:sz w:val="23"/>
+          <w:szCs w:val="23"/>
+          <w:lang w:bidi="he-IL"/>
+        </w:rPr>
+        <w:t>tosca.capabilities.Attachment</w:t>
+      </w:r>
+      <w:proofErr w:type="spellEnd"/>
+      <w:r>
+        <w:rPr>
+          <w:rFonts w:ascii="Courier New" w:eastAsia="Times New Roman" w:hAnsi="Courier New" w:cs="Courier New"/>
+          <w:color w:val="000000"/>
+          <w:sz w:val="23"/>
+          <w:szCs w:val="23"/>
+          <w:lang w:bidi="he-IL"/>
+        </w:rPr>
+        <w:br/>
+        <w:t xml:space="preserve">        </w:t>
+      </w:r>
+      <w:r>
+        <w:rPr>
+          <w:rFonts w:ascii="Courier New" w:eastAsia="Times New Roman" w:hAnsi="Courier New" w:cs="Courier New"/>
+          <w:b/>
+          <w:bCs/>
+          <w:color w:val="660E7A"/>
+          <w:sz w:val="23"/>
+          <w:szCs w:val="23"/>
+          <w:lang w:bidi="he-IL"/>
+        </w:rPr>
+        <w:t>node</w:t>
+      </w:r>
+      <w:r>
+        <w:rPr>
+          <w:rFonts w:ascii="Courier New" w:eastAsia="Times New Roman" w:hAnsi="Courier New" w:cs="Courier New"/>
+          <w:color w:val="000000"/>
+          <w:sz w:val="23"/>
+          <w:szCs w:val="23"/>
+          <w:lang w:bidi="he-IL"/>
+        </w:rPr>
+        <w:t xml:space="preserve">: </w:t>
+      </w:r>
+      <w:proofErr w:type="spellStart"/>
+      <w:r>
+        <w:rPr>
+          <w:rFonts w:ascii="Courier New" w:eastAsia="Times New Roman" w:hAnsi="Courier New" w:cs="Courier New"/>
+          <w:color w:val="000000"/>
+          <w:sz w:val="23"/>
+          <w:szCs w:val="23"/>
+          <w:lang w:bidi="he-IL"/>
+        </w:rPr>
+        <w:t>cloudshell.nodes.GenericPortChannel</w:t>
+      </w:r>
+      <w:proofErr w:type="spellEnd"/>
+      <w:r>
+        <w:rPr>
+          <w:rFonts w:ascii="Courier New" w:eastAsia="Times New Roman" w:hAnsi="Courier New" w:cs="Courier New"/>
+          <w:color w:val="000000"/>
+          <w:sz w:val="23"/>
+          <w:szCs w:val="23"/>
+          <w:lang w:bidi="he-IL"/>
+        </w:rPr>
+        <w:br/>
+        <w:t xml:space="preserve">        </w:t>
+      </w:r>
+      <w:r>
+        <w:rPr>
+          <w:rFonts w:ascii="Courier New" w:eastAsia="Times New Roman" w:hAnsi="Courier New" w:cs="Courier New"/>
+          <w:b/>
+          <w:bCs/>
+          <w:color w:val="660E7A"/>
+          <w:sz w:val="23"/>
+          <w:szCs w:val="23"/>
+          <w:lang w:bidi="he-IL"/>
+        </w:rPr>
+        <w:t>relationship</w:t>
+      </w:r>
+      <w:r>
+        <w:rPr>
+          <w:rFonts w:ascii="Courier New" w:eastAsia="Times New Roman" w:hAnsi="Courier New" w:cs="Courier New"/>
+          <w:color w:val="000000"/>
+          <w:sz w:val="23"/>
+          <w:szCs w:val="23"/>
+          <w:lang w:bidi="he-IL"/>
+        </w:rPr>
+        <w:t xml:space="preserve">: </w:t>
+      </w:r>
+      <w:proofErr w:type="spellStart"/>
+      <w:r>
+        <w:rPr>
+          <w:rFonts w:ascii="Courier New" w:eastAsia="Times New Roman" w:hAnsi="Courier New" w:cs="Courier New"/>
+          <w:color w:val="000000"/>
+          <w:sz w:val="23"/>
+          <w:szCs w:val="23"/>
+          <w:lang w:bidi="he-IL"/>
+        </w:rPr>
+        <w:t>tosca.relationships.AttachesTo</w:t>
+      </w:r>
+      <w:proofErr w:type="spellEnd"/>
+      <w:r>
+        <w:rPr>
+          <w:rFonts w:ascii="Courier New" w:eastAsia="Times New Roman" w:hAnsi="Courier New" w:cs="Courier New"/>
+          <w:color w:val="000000"/>
+          <w:sz w:val="23"/>
+          <w:szCs w:val="23"/>
+          <w:lang w:bidi="he-IL"/>
+        </w:rPr>
+        <w:br/>
+        <w:t xml:space="preserve">        </w:t>
+      </w:r>
+      <w:r>
+        <w:rPr>
+          <w:rFonts w:ascii="Courier New" w:eastAsia="Times New Roman" w:hAnsi="Courier New" w:cs="Courier New"/>
+          <w:b/>
+          <w:bCs/>
+          <w:color w:val="660E7A"/>
+          <w:sz w:val="23"/>
+          <w:szCs w:val="23"/>
+          <w:lang w:bidi="he-IL"/>
+        </w:rPr>
+        <w:t>occurrences</w:t>
+      </w:r>
+      <w:r>
+        <w:rPr>
+          <w:rFonts w:ascii="Courier New" w:eastAsia="Times New Roman" w:hAnsi="Courier New" w:cs="Courier New"/>
+          <w:color w:val="000000"/>
+          <w:sz w:val="23"/>
+          <w:szCs w:val="23"/>
+          <w:lang w:bidi="he-IL"/>
+        </w:rPr>
+        <w:t>: [</w:t>
+      </w:r>
+      <w:r>
+        <w:rPr>
+          <w:rFonts w:ascii="Courier New" w:eastAsia="Times New Roman" w:hAnsi="Courier New" w:cs="Courier New"/>
+          <w:color w:val="0000FF"/>
+          <w:sz w:val="23"/>
+          <w:szCs w:val="23"/>
+          <w:lang w:bidi="he-IL"/>
+        </w:rPr>
+        <w:t>0</w:t>
+      </w:r>
+      <w:r>
+        <w:rPr>
+          <w:rFonts w:ascii="Courier New" w:eastAsia="Times New Roman" w:hAnsi="Courier New" w:cs="Courier New"/>
+          <w:color w:val="000000"/>
+          <w:sz w:val="23"/>
+          <w:szCs w:val="23"/>
+          <w:lang w:bidi="he-IL"/>
+        </w:rPr>
+        <w:t>, UNBOUNDED]</w:t>
+      </w:r>
+    </w:p>
+    <w:p/>
+    <w:p>
+      <w:r>
+        <w:t xml:space="preserve">All child models that were discovered as part of the hierarchy, should also appear in the ‘All Models’ section. </w:t>
+      </w:r>
+    </w:p>
+    <w:p/>
+    <w:p>
+      <w:r>
+        <w:br w:type="page"/>
+      </w:r>
+    </w:p>
+    <w:p>
+      <w:r>
+        <w:lastRenderedPageBreak/>
+        <w:t xml:space="preserve">Resource Templates: </w:t>
+      </w:r>
+    </w:p>
+    <w:p/>
+    <w:p>
+      <w:pPr>
+        <w:shd w:val="clear" w:color="auto" w:fill="FFFFFF"/>
+        <w:tabs>
+          <w:tab w:val="left" w:pos="916"/>
+          <w:tab w:val="left" w:pos="1832"/>
+          <w:tab w:val="left" w:pos="2748"/>
+          <w:tab w:val="left" w:pos="3664"/>
+          <w:tab w:val="left" w:pos="4580"/>
+          <w:tab w:val="left" w:pos="5496"/>
+          <w:tab w:val="left" w:pos="6412"/>
+          <w:tab w:val="left" w:pos="7328"/>
+          <w:tab w:val="left" w:pos="8244"/>
+          <w:tab w:val="left" w:pos="9160"/>
+          <w:tab w:val="left" w:pos="10076"/>
+          <w:tab w:val="left" w:pos="10992"/>
+          <w:tab w:val="left" w:pos="11908"/>
+          <w:tab w:val="left" w:pos="12824"/>
+          <w:tab w:val="left" w:pos="13740"/>
+          <w:tab w:val="left" w:pos="14656"/>
+        </w:tabs>
+        <w:spacing w:after="0" w:line="240" w:lineRule="auto"/>
+        <w:rPr>
+          <w:rFonts w:ascii="Courier New" w:eastAsia="Times New Roman" w:hAnsi="Courier New" w:cs="Courier New"/>
+          <w:color w:val="000000"/>
+          <w:sz w:val="23"/>
+          <w:szCs w:val="23"/>
+          <w:lang w:bidi="he-IL"/>
+        </w:rPr>
+      </w:pPr>
+      <w:proofErr w:type="spellStart"/>
+      <w:r>
+        <w:rPr>
+          <w:rFonts w:ascii="Courier New" w:eastAsia="Times New Roman" w:hAnsi="Courier New" w:cs="Courier New"/>
+          <w:b/>
+          <w:bCs/>
+          <w:color w:val="660E7A"/>
+          <w:sz w:val="23"/>
+          <w:szCs w:val="23"/>
+          <w:lang w:bidi="he-IL"/>
+        </w:rPr>
+        <w:t>cloudshell.capabilities.InventoryResource</w:t>
+      </w:r>
+      <w:proofErr w:type="spellEnd"/>
+      <w:r>
+        <w:rPr>
+          <w:rFonts w:ascii="Courier New" w:eastAsia="Times New Roman" w:hAnsi="Courier New" w:cs="Courier New"/>
+          <w:color w:val="000000"/>
+          <w:sz w:val="23"/>
+          <w:szCs w:val="23"/>
+          <w:lang w:bidi="he-IL"/>
+        </w:rPr>
+        <w:t>:</w:t>
+      </w:r>
+      <w:r>
+        <w:rPr>
+          <w:rFonts w:ascii="Courier New" w:eastAsia="Times New Roman" w:hAnsi="Courier New" w:cs="Courier New"/>
+          <w:color w:val="000000"/>
+          <w:sz w:val="23"/>
+          <w:szCs w:val="23"/>
+          <w:lang w:bidi="he-IL"/>
+        </w:rPr>
+        <w:br/>
+        <w:t xml:space="preserve">  </w:t>
+      </w:r>
+      <w:proofErr w:type="spellStart"/>
+      <w:r>
+        <w:rPr>
+          <w:rFonts w:ascii="Courier New" w:eastAsia="Times New Roman" w:hAnsi="Courier New" w:cs="Courier New"/>
+          <w:b/>
+          <w:bCs/>
+          <w:color w:val="660E7A"/>
+          <w:sz w:val="23"/>
+          <w:szCs w:val="23"/>
+          <w:lang w:bidi="he-IL"/>
+        </w:rPr>
+        <w:t>derived_from</w:t>
+      </w:r>
+      <w:proofErr w:type="spellEnd"/>
+      <w:r>
+        <w:rPr>
+          <w:rFonts w:ascii="Courier New" w:eastAsia="Times New Roman" w:hAnsi="Courier New" w:cs="Courier New"/>
+          <w:color w:val="000000"/>
+          <w:sz w:val="23"/>
+          <w:szCs w:val="23"/>
+          <w:lang w:bidi="he-IL"/>
+        </w:rPr>
+        <w:t xml:space="preserve">: </w:t>
+      </w:r>
+      <w:proofErr w:type="spellStart"/>
+      <w:r>
+        <w:rPr>
+          <w:rFonts w:ascii="Courier New" w:eastAsia="Times New Roman" w:hAnsi="Courier New" w:cs="Courier New"/>
+          <w:color w:val="000000"/>
+          <w:sz w:val="23"/>
+          <w:szCs w:val="23"/>
+          <w:lang w:bidi="he-IL"/>
+        </w:rPr>
+        <w:t>tosca.capabilities.Root</w:t>
+      </w:r>
+      <w:proofErr w:type="spellEnd"/>
+      <w:r>
+        <w:rPr>
+          <w:rFonts w:ascii="Courier New" w:eastAsia="Times New Roman" w:hAnsi="Courier New" w:cs="Courier New"/>
+          <w:color w:val="000000"/>
+          <w:sz w:val="23"/>
+          <w:szCs w:val="23"/>
+          <w:lang w:bidi="he-IL"/>
+        </w:rPr>
+        <w:br/>
+        <w:t xml:space="preserve">  </w:t>
+      </w:r>
+      <w:r>
+        <w:rPr>
+          <w:rFonts w:ascii="Courier New" w:eastAsia="Times New Roman" w:hAnsi="Courier New" w:cs="Courier New"/>
+          <w:b/>
+          <w:bCs/>
+          <w:color w:val="660E7A"/>
+          <w:sz w:val="23"/>
+          <w:szCs w:val="23"/>
+          <w:lang w:bidi="he-IL"/>
+        </w:rPr>
+        <w:t>properties</w:t>
+      </w:r>
+      <w:r>
+        <w:rPr>
+          <w:rFonts w:ascii="Courier New" w:eastAsia="Times New Roman" w:hAnsi="Courier New" w:cs="Courier New"/>
+          <w:color w:val="000000"/>
+          <w:sz w:val="23"/>
+          <w:szCs w:val="23"/>
+          <w:lang w:bidi="he-IL"/>
+        </w:rPr>
+        <w:t>:</w:t>
+      </w:r>
+      <w:r>
+        <w:rPr>
+          <w:rFonts w:ascii="Courier New" w:eastAsia="Times New Roman" w:hAnsi="Courier New" w:cs="Courier New"/>
+          <w:color w:val="000000"/>
+          <w:sz w:val="23"/>
+          <w:szCs w:val="23"/>
+          <w:lang w:bidi="he-IL"/>
+        </w:rPr>
+        <w:br/>
+        <w:t xml:space="preserve">    </w:t>
+      </w:r>
+      <w:proofErr w:type="spellStart"/>
+      <w:r>
+        <w:rPr>
+          <w:rFonts w:ascii="Courier New" w:eastAsia="Times New Roman" w:hAnsi="Courier New" w:cs="Courier New"/>
+          <w:b/>
+          <w:bCs/>
+          <w:color w:val="660E7A"/>
+          <w:sz w:val="23"/>
+          <w:szCs w:val="23"/>
+          <w:lang w:bidi="he-IL"/>
+        </w:rPr>
+        <w:t>inventory_description</w:t>
+      </w:r>
+      <w:proofErr w:type="spellEnd"/>
+      <w:r>
+        <w:rPr>
+          <w:rFonts w:ascii="Courier New" w:eastAsia="Times New Roman" w:hAnsi="Courier New" w:cs="Courier New"/>
+          <w:color w:val="000000"/>
+          <w:sz w:val="23"/>
+          <w:szCs w:val="23"/>
+          <w:lang w:bidi="he-IL"/>
+        </w:rPr>
+        <w:t>:</w:t>
+      </w:r>
+      <w:r>
+        <w:rPr>
+          <w:rFonts w:ascii="Courier New" w:eastAsia="Times New Roman" w:hAnsi="Courier New" w:cs="Courier New"/>
+          <w:color w:val="000000"/>
+          <w:sz w:val="23"/>
+          <w:szCs w:val="23"/>
+          <w:lang w:bidi="he-IL"/>
+        </w:rPr>
+        <w:br/>
+        <w:t xml:space="preserve">      </w:t>
+      </w:r>
+      <w:r>
+        <w:rPr>
+          <w:rFonts w:ascii="Courier New" w:eastAsia="Times New Roman" w:hAnsi="Courier New" w:cs="Courier New"/>
+          <w:b/>
+          <w:bCs/>
+          <w:color w:val="660E7A"/>
+          <w:sz w:val="23"/>
+          <w:szCs w:val="23"/>
+          <w:lang w:bidi="he-IL"/>
+        </w:rPr>
+        <w:t>type</w:t>
+      </w:r>
+      <w:r>
+        <w:rPr>
+          <w:rFonts w:ascii="Courier New" w:eastAsia="Times New Roman" w:hAnsi="Courier New" w:cs="Courier New"/>
+          <w:color w:val="000000"/>
+          <w:sz w:val="23"/>
+          <w:szCs w:val="23"/>
+          <w:lang w:bidi="he-IL"/>
+        </w:rPr>
+        <w:t>: string</w:t>
+      </w:r>
+      <w:r>
+        <w:rPr>
+          <w:rFonts w:ascii="Courier New" w:eastAsia="Times New Roman" w:hAnsi="Courier New" w:cs="Courier New"/>
+          <w:color w:val="000000"/>
+          <w:sz w:val="23"/>
+          <w:szCs w:val="23"/>
+          <w:lang w:bidi="he-IL"/>
+        </w:rPr>
+        <w:br/>
+        <w:t xml:space="preserve">    </w:t>
+      </w:r>
+      <w:proofErr w:type="spellStart"/>
+      <w:r>
+        <w:rPr>
+          <w:rFonts w:ascii="Courier New" w:eastAsia="Times New Roman" w:hAnsi="Courier New" w:cs="Courier New"/>
+          <w:b/>
+          <w:bCs/>
+          <w:color w:val="660E7A"/>
+          <w:sz w:val="23"/>
+          <w:szCs w:val="23"/>
+          <w:lang w:bidi="he-IL"/>
+        </w:rPr>
+        <w:t>enable_auto_discovery</w:t>
+      </w:r>
+      <w:proofErr w:type="spellEnd"/>
+      <w:r>
+        <w:rPr>
+          <w:rFonts w:ascii="Courier New" w:eastAsia="Times New Roman" w:hAnsi="Courier New" w:cs="Courier New"/>
+          <w:color w:val="000000"/>
+          <w:sz w:val="23"/>
+          <w:szCs w:val="23"/>
+          <w:lang w:bidi="he-IL"/>
+        </w:rPr>
+        <w:t>:</w:t>
+      </w:r>
+      <w:r>
+        <w:rPr>
+          <w:rFonts w:ascii="Courier New" w:eastAsia="Times New Roman" w:hAnsi="Courier New" w:cs="Courier New"/>
+          <w:color w:val="000000"/>
+          <w:sz w:val="23"/>
+          <w:szCs w:val="23"/>
+          <w:lang w:bidi="he-IL"/>
+        </w:rPr>
+        <w:br/>
+        <w:t xml:space="preserve">      </w:t>
+      </w:r>
+      <w:r>
+        <w:rPr>
+          <w:rFonts w:ascii="Courier New" w:eastAsia="Times New Roman" w:hAnsi="Courier New" w:cs="Courier New"/>
+          <w:b/>
+          <w:bCs/>
+          <w:color w:val="660E7A"/>
+          <w:sz w:val="23"/>
+          <w:szCs w:val="23"/>
+          <w:lang w:bidi="he-IL"/>
+        </w:rPr>
+        <w:t>type</w:t>
+      </w:r>
+      <w:r>
+        <w:rPr>
+          <w:rFonts w:ascii="Courier New" w:eastAsia="Times New Roman" w:hAnsi="Courier New" w:cs="Courier New"/>
+          <w:color w:val="000000"/>
+          <w:sz w:val="23"/>
+          <w:szCs w:val="23"/>
+          <w:lang w:bidi="he-IL"/>
+        </w:rPr>
+        <w:t xml:space="preserve">: </w:t>
+      </w:r>
+      <w:proofErr w:type="spellStart"/>
+      <w:proofErr w:type="gramStart"/>
+      <w:r>
+        <w:rPr>
+          <w:rFonts w:ascii="Courier New" w:eastAsia="Times New Roman" w:hAnsi="Courier New" w:cs="Courier New"/>
+          <w:color w:val="000000"/>
+          <w:sz w:val="23"/>
+          <w:szCs w:val="23"/>
+          <w:lang w:bidi="he-IL"/>
+        </w:rPr>
+        <w:t>boolean</w:t>
+      </w:r>
+      <w:proofErr w:type="spellEnd"/>
+      <w:proofErr w:type="gramEnd"/>
+      <w:r>
+        <w:rPr>
+          <w:rFonts w:ascii="Courier New" w:eastAsia="Times New Roman" w:hAnsi="Courier New" w:cs="Courier New"/>
+          <w:color w:val="000000"/>
+          <w:sz w:val="23"/>
+          <w:szCs w:val="23"/>
+          <w:lang w:bidi="he-IL"/>
+        </w:rPr>
+        <w:br/>
+        <w:t xml:space="preserve">    </w:t>
+      </w:r>
+      <w:proofErr w:type="spellStart"/>
+      <w:r>
+        <w:rPr>
+          <w:rFonts w:ascii="Courier New" w:eastAsia="Times New Roman" w:hAnsi="Courier New" w:cs="Courier New"/>
+          <w:b/>
+          <w:bCs/>
+          <w:color w:val="660E7A"/>
+          <w:sz w:val="23"/>
+          <w:szCs w:val="23"/>
+          <w:lang w:bidi="he-IL"/>
+        </w:rPr>
+        <w:t>auto_discovery_description</w:t>
+      </w:r>
+      <w:proofErr w:type="spellEnd"/>
+      <w:r>
+        <w:rPr>
+          <w:rFonts w:ascii="Courier New" w:eastAsia="Times New Roman" w:hAnsi="Courier New" w:cs="Courier New"/>
+          <w:color w:val="000000"/>
+          <w:sz w:val="23"/>
+          <w:szCs w:val="23"/>
+          <w:lang w:bidi="he-IL"/>
+        </w:rPr>
+        <w:t>:</w:t>
+      </w:r>
+      <w:r>
+        <w:rPr>
+          <w:rFonts w:ascii="Courier New" w:eastAsia="Times New Roman" w:hAnsi="Courier New" w:cs="Courier New"/>
+          <w:color w:val="000000"/>
+          <w:sz w:val="23"/>
+          <w:szCs w:val="23"/>
+          <w:lang w:bidi="he-IL"/>
+        </w:rPr>
+        <w:br/>
+        <w:t xml:space="preserve">      </w:t>
+      </w:r>
+      <w:r>
+        <w:rPr>
+          <w:rFonts w:ascii="Courier New" w:eastAsia="Times New Roman" w:hAnsi="Courier New" w:cs="Courier New"/>
+          <w:b/>
+          <w:bCs/>
+          <w:color w:val="660E7A"/>
+          <w:sz w:val="23"/>
+          <w:szCs w:val="23"/>
+          <w:lang w:bidi="he-IL"/>
+        </w:rPr>
+        <w:t>type</w:t>
+      </w:r>
+      <w:r>
+        <w:rPr>
+          <w:rFonts w:ascii="Courier New" w:eastAsia="Times New Roman" w:hAnsi="Courier New" w:cs="Courier New"/>
+          <w:color w:val="000000"/>
+          <w:sz w:val="23"/>
+          <w:szCs w:val="23"/>
+          <w:lang w:bidi="he-IL"/>
+        </w:rPr>
+        <w:t>: string</w:t>
+      </w:r>
+    </w:p>
+    <w:p>
+      <w:pPr>
+        <w:shd w:val="clear" w:color="auto" w:fill="FFFFFF"/>
+        <w:tabs>
+          <w:tab w:val="left" w:pos="916"/>
+          <w:tab w:val="left" w:pos="1832"/>
+          <w:tab w:val="left" w:pos="2748"/>
+          <w:tab w:val="left" w:pos="3664"/>
+          <w:tab w:val="left" w:pos="4580"/>
+          <w:tab w:val="left" w:pos="5496"/>
+          <w:tab w:val="left" w:pos="6412"/>
+          <w:tab w:val="left" w:pos="7328"/>
+          <w:tab w:val="left" w:pos="8244"/>
+          <w:tab w:val="left" w:pos="9160"/>
+          <w:tab w:val="left" w:pos="10076"/>
+          <w:tab w:val="left" w:pos="10992"/>
+          <w:tab w:val="left" w:pos="11908"/>
+          <w:tab w:val="left" w:pos="12824"/>
+          <w:tab w:val="left" w:pos="13740"/>
+          <w:tab w:val="left" w:pos="14656"/>
+        </w:tabs>
+        <w:spacing w:after="0" w:line="240" w:lineRule="auto"/>
+        <w:rPr>
+          <w:rFonts w:ascii="Courier New" w:eastAsia="Times New Roman" w:hAnsi="Courier New" w:cs="Courier New"/>
+          <w:color w:val="000000"/>
+          <w:sz w:val="23"/>
+          <w:szCs w:val="23"/>
+          <w:lang w:bidi="he-IL"/>
+        </w:rPr>
+      </w:pPr>
+      <w:r>
+        <w:rPr>
+          <w:rFonts w:ascii="Courier New" w:eastAsia="Times New Roman" w:hAnsi="Courier New" w:cs="Courier New"/>
+          <w:color w:val="000000"/>
+          <w:sz w:val="23"/>
+          <w:szCs w:val="23"/>
+          <w:lang w:bidi="he-IL"/>
+        </w:rPr>
+        <w:t xml:space="preserve">    </w:t>
+      </w:r>
+    </w:p>
+    <w:p/>
     <w:p/>
     <w:sectPr>
       <w:pgSz w:w="12240" w:h="15840"/>

</xml_diff>